<commit_message>
Diagrama de casos de uso e Diagrama de Atividade
</commit_message>
<xml_diff>
--- a/documentação/Trabalho de Graduação - FatecConnect .docx
+++ b/documentação/Trabalho de Graduação - FatecConnect .docx
@@ -558,7 +558,85 @@
                 <w:szCs w:val="24"/>
                 <w:lang w:val="en-US"/>
               </w:rPr>
-              <w:t>: O sistema permite que novos usuários se cadastrem, informando nome, e-mail, senha e tipo de usuário.</w:t>
+              <w:t xml:space="preserve">: O sistema permite que novos usuários se cadastrem, </w:t>
+            </w:r>
+            <w:proofErr w:type="spellStart"/>
+            <w:r>
+              <w:rPr>
+                <w:bCs/>
+                <w:sz w:val="24"/>
+                <w:szCs w:val="24"/>
+                <w:lang w:val="en-US"/>
+              </w:rPr>
+              <w:t>informando</w:t>
+            </w:r>
+            <w:proofErr w:type="spellEnd"/>
+            <w:r>
+              <w:rPr>
+                <w:bCs/>
+                <w:sz w:val="24"/>
+                <w:szCs w:val="24"/>
+                <w:lang w:val="en-US"/>
+              </w:rPr>
+              <w:t xml:space="preserve"> </w:t>
+            </w:r>
+            <w:proofErr w:type="spellStart"/>
+            <w:r>
+              <w:rPr>
+                <w:bCs/>
+                <w:sz w:val="24"/>
+                <w:szCs w:val="24"/>
+                <w:lang w:val="en-US"/>
+              </w:rPr>
+              <w:t>nome</w:t>
+            </w:r>
+            <w:proofErr w:type="spellEnd"/>
+            <w:r>
+              <w:rPr>
+                <w:bCs/>
+                <w:sz w:val="24"/>
+                <w:szCs w:val="24"/>
+                <w:lang w:val="en-US"/>
+              </w:rPr>
+              <w:t>, e-mail</w:t>
+            </w:r>
+            <w:r>
+              <w:rPr>
+                <w:bCs/>
+                <w:sz w:val="24"/>
+                <w:szCs w:val="24"/>
+                <w:lang w:val="en-US"/>
+              </w:rPr>
+              <w:t xml:space="preserve"> e</w:t>
+            </w:r>
+            <w:r>
+              <w:rPr>
+                <w:bCs/>
+                <w:sz w:val="24"/>
+                <w:szCs w:val="24"/>
+                <w:lang w:val="en-US"/>
+              </w:rPr>
+              <w:t xml:space="preserve"> </w:t>
+            </w:r>
+            <w:proofErr w:type="spellStart"/>
+            <w:r>
+              <w:rPr>
+                <w:bCs/>
+                <w:sz w:val="24"/>
+                <w:szCs w:val="24"/>
+                <w:lang w:val="en-US"/>
+              </w:rPr>
+              <w:t>senha</w:t>
+            </w:r>
+            <w:proofErr w:type="spellEnd"/>
+            <w:r>
+              <w:rPr>
+                <w:bCs/>
+                <w:sz w:val="24"/>
+                <w:szCs w:val="24"/>
+                <w:lang w:val="en-US"/>
+              </w:rPr>
+              <w:t>.</w:t>
             </w:r>
           </w:p>
         </w:tc>
@@ -803,15 +881,6 @@
                 <w:lang w:val="en-US"/>
               </w:rPr>
             </w:pPr>
-            <w:r>
-              <w:rPr>
-                <w:bCs/>
-                <w:sz w:val="24"/>
-                <w:szCs w:val="24"/>
-                <w:lang w:val="en-US"/>
-              </w:rPr>
-              <w:t xml:space="preserve">Descrição: O </w:t>
-            </w:r>
             <w:proofErr w:type="spellStart"/>
             <w:r>
               <w:rPr>
@@ -820,6 +889,26 @@
                 <w:szCs w:val="24"/>
                 <w:lang w:val="en-US"/>
               </w:rPr>
+              <w:t>Descrição</w:t>
+            </w:r>
+            <w:proofErr w:type="spellEnd"/>
+            <w:r>
+              <w:rPr>
+                <w:bCs/>
+                <w:sz w:val="24"/>
+                <w:szCs w:val="24"/>
+                <w:lang w:val="en-US"/>
+              </w:rPr>
+              <w:t xml:space="preserve">: O </w:t>
+            </w:r>
+            <w:proofErr w:type="spellStart"/>
+            <w:r>
+              <w:rPr>
+                <w:bCs/>
+                <w:sz w:val="24"/>
+                <w:szCs w:val="24"/>
+                <w:lang w:val="en-US"/>
+              </w:rPr>
               <w:t>sistema</w:t>
             </w:r>
             <w:proofErr w:type="spellEnd"/>
@@ -890,7 +979,25 @@
                 <w:szCs w:val="24"/>
                 <w:lang w:val="en-US"/>
               </w:rPr>
-              <w:t xml:space="preserve"> edite informações do perfil, como foto, biografia e e-mail.</w:t>
+              <w:t xml:space="preserve"> edite informações do perfil, como foto</w:t>
+            </w:r>
+            <w:r>
+              <w:rPr>
+                <w:bCs/>
+                <w:sz w:val="24"/>
+                <w:szCs w:val="24"/>
+                <w:lang w:val="en-US"/>
+              </w:rPr>
+              <w:t xml:space="preserve"> e</w:t>
+            </w:r>
+            <w:r>
+              <w:rPr>
+                <w:bCs/>
+                <w:sz w:val="24"/>
+                <w:szCs w:val="24"/>
+                <w:lang w:val="en-US"/>
+              </w:rPr>
+              <w:t xml:space="preserve"> biografia.</w:t>
             </w:r>
           </w:p>
         </w:tc>
@@ -1087,7 +1194,7 @@
                 <w:szCs w:val="24"/>
                 <w:lang w:val="en-US"/>
               </w:rPr>
-              <w:t>: Editar Post</w:t>
+              <w:t>: Excluir Post</w:t>
             </w:r>
           </w:p>
         </w:tc>
@@ -1145,24 +1252,85 @@
                 <w:lang w:val="en-US"/>
               </w:rPr>
             </w:pPr>
+            <w:proofErr w:type="spellStart"/>
             <w:r>
               <w:rPr>
                 <w:b/>
-                <w:bCs/>
                 <w:sz w:val="24"/>
                 <w:szCs w:val="24"/>
                 <w:lang w:val="en-US"/>
               </w:rPr>
               <w:t>Descrição</w:t>
             </w:r>
-            <w:r>
-              <w:rPr>
-                <w:bCs/>
-                <w:sz w:val="24"/>
-                <w:szCs w:val="24"/>
-                <w:lang w:val="en-US"/>
-              </w:rPr>
-              <w:t>: O sistema permite que o autor do post edite o conteúdo previamente publicado.</w:t>
+            <w:proofErr w:type="spellEnd"/>
+            <w:r>
+              <w:rPr>
+                <w:bCs/>
+                <w:sz w:val="24"/>
+                <w:szCs w:val="24"/>
+                <w:lang w:val="en-US"/>
+              </w:rPr>
+              <w:t xml:space="preserve">: O </w:t>
+            </w:r>
+            <w:proofErr w:type="spellStart"/>
+            <w:r>
+              <w:rPr>
+                <w:bCs/>
+                <w:sz w:val="24"/>
+                <w:szCs w:val="24"/>
+                <w:lang w:val="en-US"/>
+              </w:rPr>
+              <w:t>sistema</w:t>
+            </w:r>
+            <w:proofErr w:type="spellEnd"/>
+            <w:r>
+              <w:rPr>
+                <w:bCs/>
+                <w:sz w:val="24"/>
+                <w:szCs w:val="24"/>
+                <w:lang w:val="en-US"/>
+              </w:rPr>
+              <w:t xml:space="preserve"> </w:t>
+            </w:r>
+            <w:proofErr w:type="spellStart"/>
+            <w:r>
+              <w:rPr>
+                <w:bCs/>
+                <w:sz w:val="24"/>
+                <w:szCs w:val="24"/>
+                <w:lang w:val="en-US"/>
+              </w:rPr>
+              <w:t>permite</w:t>
+            </w:r>
+            <w:proofErr w:type="spellEnd"/>
+            <w:r>
+              <w:rPr>
+                <w:bCs/>
+                <w:sz w:val="24"/>
+                <w:szCs w:val="24"/>
+                <w:lang w:val="en-US"/>
+              </w:rPr>
+              <w:t xml:space="preserve"> que </w:t>
+            </w:r>
+            <w:proofErr w:type="spellStart"/>
+            <w:r>
+              <w:rPr>
+                <w:bCs/>
+                <w:sz w:val="24"/>
+                <w:szCs w:val="24"/>
+                <w:lang w:val="en-US"/>
+              </w:rPr>
+              <w:t>o</w:t>
+            </w:r>
+            <w:proofErr w:type="spellEnd"/>
+            <w:r>
+              <w:rPr>
+                <w:bCs/>
+                <w:sz w:val="24"/>
+                <w:szCs w:val="24"/>
+                <w:lang w:val="en-US"/>
+              </w:rPr>
+              <w:t xml:space="preserve"> administrador exclua publicações da plataforma.</w:t>
             </w:r>
           </w:p>
         </w:tc>
@@ -1223,7 +1391,7 @@
                 <w:szCs w:val="24"/>
                 <w:lang w:val="en-US"/>
               </w:rPr>
-              <w:t>: Excluir Post</w:t>
+              <w:t>: Comentar Post</w:t>
             </w:r>
           </w:p>
         </w:tc>
@@ -1297,67 +1465,7 @@
                 <w:szCs w:val="24"/>
                 <w:lang w:val="en-US"/>
               </w:rPr>
-              <w:t xml:space="preserve">: O </w:t>
-            </w:r>
-            <w:proofErr w:type="spellStart"/>
-            <w:r>
-              <w:rPr>
-                <w:bCs/>
-                <w:sz w:val="24"/>
-                <w:szCs w:val="24"/>
-                <w:lang w:val="en-US"/>
-              </w:rPr>
-              <w:t>sistema</w:t>
-            </w:r>
-            <w:proofErr w:type="spellEnd"/>
-            <w:r>
-              <w:rPr>
-                <w:bCs/>
-                <w:sz w:val="24"/>
-                <w:szCs w:val="24"/>
-                <w:lang w:val="en-US"/>
-              </w:rPr>
-              <w:t xml:space="preserve"> </w:t>
-            </w:r>
-            <w:proofErr w:type="spellStart"/>
-            <w:r>
-              <w:rPr>
-                <w:bCs/>
-                <w:sz w:val="24"/>
-                <w:szCs w:val="24"/>
-                <w:lang w:val="en-US"/>
-              </w:rPr>
-              <w:t>permite</w:t>
-            </w:r>
-            <w:proofErr w:type="spellEnd"/>
-            <w:r>
-              <w:rPr>
-                <w:bCs/>
-                <w:sz w:val="24"/>
-                <w:szCs w:val="24"/>
-                <w:lang w:val="en-US"/>
-              </w:rPr>
-              <w:t xml:space="preserve"> que </w:t>
-            </w:r>
-            <w:proofErr w:type="spellStart"/>
-            <w:r>
-              <w:rPr>
-                <w:bCs/>
-                <w:sz w:val="24"/>
-                <w:szCs w:val="24"/>
-                <w:lang w:val="en-US"/>
-              </w:rPr>
-              <w:t>o</w:t>
-            </w:r>
-            <w:proofErr w:type="spellEnd"/>
-            <w:r>
-              <w:rPr>
-                <w:bCs/>
-                <w:sz w:val="24"/>
-                <w:szCs w:val="24"/>
-                <w:lang w:val="en-US"/>
-              </w:rPr>
-              <w:t xml:space="preserve"> administrador exclua publicações da plataforma.</w:t>
+              <w:t>: O sistema permite que usuários comentem publicações feitas por outros membros.</w:t>
             </w:r>
           </w:p>
         </w:tc>
@@ -1418,7 +1526,7 @@
                 <w:szCs w:val="24"/>
                 <w:lang w:val="en-US"/>
               </w:rPr>
-              <w:t>: Comentar Post</w:t>
+              <w:t>: Registrar Data de Cadastro e Acesso</w:t>
             </w:r>
           </w:p>
         </w:tc>
@@ -1454,7 +1562,7 @@
                 <w:szCs w:val="24"/>
                 <w:lang w:val="en-US"/>
               </w:rPr>
-              <w:t>: Evidente (E)</w:t>
+              <w:t>: Oculto (O)</w:t>
             </w:r>
           </w:p>
         </w:tc>
@@ -1492,7 +1600,7 @@
                 <w:szCs w:val="24"/>
                 <w:lang w:val="en-US"/>
               </w:rPr>
-              <w:t>: O sistema permite que usuários comentem publicações feitas por outros membros.</w:t>
+              <w:t>: O sistema registra automaticamente a data de cadastro do usuário e atualiza a data do último login a cada acesso.</w:t>
             </w:r>
           </w:p>
         </w:tc>
@@ -1553,7 +1661,7 @@
                 <w:szCs w:val="24"/>
                 <w:lang w:val="en-US"/>
               </w:rPr>
-              <w:t>: Excluir Comentário</w:t>
+              <w:t>: Relacionar Postagens e Comentários</w:t>
             </w:r>
           </w:p>
         </w:tc>
@@ -1627,7 +1735,7 @@
                 <w:szCs w:val="24"/>
                 <w:lang w:val="en-US"/>
               </w:rPr>
-              <w:t>: O sistema permite que o autor do comentário ou o administrador exclua comentários inadequados.</w:t>
+              <w:t>: O sistema relaciona postagens e comentários ao respectivo autor, garantindo integridade referencial por meio de chaves estrangeiras.</w:t>
             </w:r>
           </w:p>
         </w:tc>
@@ -1638,6 +1746,7 @@
         <w:suppressAutoHyphens w:val="0"/>
         <w:spacing w:after="0" w:line="240" w:lineRule="auto"/>
         <w:rPr>
+          <w:b/>
           <w:bCs/>
           <w:sz w:val="24"/>
           <w:szCs w:val="24"/>
@@ -1688,7 +1797,16 @@
                 <w:szCs w:val="24"/>
                 <w:lang w:val="en-US"/>
               </w:rPr>
-              <w:t>: Registrar Data de Cadastro e Acesso</w:t>
+              <w:t xml:space="preserve">: </w:t>
+            </w:r>
+            <w:r>
+              <w:rPr>
+                <w:bCs/>
+                <w:sz w:val="24"/>
+                <w:szCs w:val="24"/>
+                <w:lang w:val="en-US"/>
+              </w:rPr>
+              <w:t>Excluir Comentário</w:t>
             </w:r>
           </w:p>
         </w:tc>
@@ -1730,6 +1848,9 @@
         </w:tc>
       </w:tr>
       <w:tr>
+        <w:trPr>
+          <w:trHeight w:val="242"/>
+        </w:trPr>
         <w:tc>
           <w:tcPr>
             <w:tcW w:w="8640" w:type="dxa"/>
@@ -1746,6 +1867,7 @@
                 <w:lang w:val="en-US"/>
               </w:rPr>
             </w:pPr>
+            <w:proofErr w:type="spellStart"/>
             <w:r>
               <w:rPr>
                 <w:b/>
@@ -1755,149 +1877,23 @@
               </w:rPr>
               <w:t>Descrição</w:t>
             </w:r>
-            <w:r>
-              <w:rPr>
-                <w:bCs/>
-                <w:sz w:val="24"/>
-                <w:szCs w:val="24"/>
-                <w:lang w:val="en-US"/>
-              </w:rPr>
-              <w:t>: O sistema registra automaticamente a data de cadastro do usuário e atualiza a data do último login a cada acesso.</w:t>
-            </w:r>
-          </w:p>
-        </w:tc>
-      </w:tr>
-    </w:tbl>
-    <w:p>
-      <w:pPr>
-        <w:suppressAutoHyphens w:val="0"/>
-        <w:spacing w:after="0" w:line="240" w:lineRule="auto"/>
-        <w:rPr>
-          <w:bCs/>
-          <w:sz w:val="24"/>
-          <w:szCs w:val="24"/>
-          <w:lang w:val="en-US"/>
-        </w:rPr>
-      </w:pPr>
-    </w:p>
-    <w:tbl>
-      <w:tblPr>
-        <w:tblStyle w:val="Tabelacomgrade"/>
-        <w:tblW w:w="0" w:type="auto"/>
-        <w:tblLook w:val="04A0" w:firstRow="1" w:lastRow="0" w:firstColumn="1" w:lastColumn="0" w:noHBand="0" w:noVBand="1"/>
-      </w:tblPr>
-      <w:tblGrid>
-        <w:gridCol w:w="4320"/>
-        <w:gridCol w:w="4320"/>
-      </w:tblGrid>
-      <w:tr>
-        <w:tc>
-          <w:tcPr>
-            <w:tcW w:w="4320" w:type="dxa"/>
-          </w:tcPr>
-          <w:p>
-            <w:pPr>
-              <w:suppressAutoHyphens w:val="0"/>
-              <w:spacing w:after="0" w:line="240" w:lineRule="auto"/>
-              <w:rPr>
-                <w:bCs/>
-                <w:sz w:val="24"/>
-                <w:szCs w:val="24"/>
-                <w:lang w:val="en-US"/>
-              </w:rPr>
-            </w:pPr>
-            <w:r>
-              <w:rPr>
-                <w:b/>
-                <w:bCs/>
-                <w:sz w:val="24"/>
-                <w:szCs w:val="24"/>
-                <w:lang w:val="en-US"/>
-              </w:rPr>
-              <w:t>Nome</w:t>
-            </w:r>
-            <w:r>
-              <w:rPr>
-                <w:bCs/>
-                <w:sz w:val="24"/>
-                <w:szCs w:val="24"/>
-                <w:lang w:val="en-US"/>
-              </w:rPr>
-              <w:t>: Relacionar Postagens e Comentários</w:t>
-            </w:r>
-          </w:p>
-        </w:tc>
-        <w:tc>
-          <w:tcPr>
-            <w:tcW w:w="4320" w:type="dxa"/>
-          </w:tcPr>
-          <w:p>
-            <w:pPr>
-              <w:suppressAutoHyphens w:val="0"/>
-              <w:spacing w:after="0" w:line="240" w:lineRule="auto"/>
-              <w:rPr>
-                <w:bCs/>
-                <w:sz w:val="24"/>
-                <w:szCs w:val="24"/>
-                <w:lang w:val="en-US"/>
-              </w:rPr>
-            </w:pPr>
-            <w:r>
-              <w:rPr>
-                <w:b/>
-                <w:bCs/>
-                <w:sz w:val="24"/>
-                <w:szCs w:val="24"/>
-                <w:lang w:val="en-US"/>
-              </w:rPr>
-              <w:t>Visibilidade</w:t>
-            </w:r>
-            <w:r>
-              <w:rPr>
-                <w:bCs/>
-                <w:sz w:val="24"/>
-                <w:szCs w:val="24"/>
-                <w:lang w:val="en-US"/>
-              </w:rPr>
-              <w:t>: Oculto (O)</w:t>
-            </w:r>
-          </w:p>
-        </w:tc>
-      </w:tr>
-      <w:tr>
-        <w:tc>
-          <w:tcPr>
-            <w:tcW w:w="8640" w:type="dxa"/>
-            <w:gridSpan w:val="2"/>
-          </w:tcPr>
-          <w:p>
-            <w:pPr>
-              <w:suppressAutoHyphens w:val="0"/>
-              <w:spacing w:after="0" w:line="240" w:lineRule="auto"/>
-              <w:rPr>
-                <w:bCs/>
-                <w:sz w:val="24"/>
-                <w:szCs w:val="24"/>
-                <w:lang w:val="en-US"/>
-              </w:rPr>
-            </w:pPr>
-            <w:r>
-              <w:rPr>
-                <w:b/>
-                <w:sz w:val="24"/>
-                <w:szCs w:val="24"/>
-                <w:lang w:val="en-US"/>
-              </w:rPr>
-              <w:t>Descrição</w:t>
-            </w:r>
-            <w:r>
-              <w:rPr>
-                <w:bCs/>
-                <w:sz w:val="24"/>
-                <w:szCs w:val="24"/>
-                <w:lang w:val="en-US"/>
-              </w:rPr>
-              <w:t>: O sistema relaciona postagens e comentários ao respectivo autor, garantindo integridade referencial por meio de chaves estrangeiras.</w:t>
+            <w:proofErr w:type="spellEnd"/>
+            <w:r>
+              <w:rPr>
+                <w:bCs/>
+                <w:sz w:val="24"/>
+                <w:szCs w:val="24"/>
+                <w:lang w:val="en-US"/>
+              </w:rPr>
+              <w:t xml:space="preserve">: </w:t>
+            </w:r>
+            <w:r>
+              <w:rPr>
+                <w:bCs/>
+                <w:sz w:val="24"/>
+                <w:szCs w:val="24"/>
+              </w:rPr>
+              <w:t>O sistema remove automaticamente todos os comentários associados ao post excluído.</w:t>
             </w:r>
           </w:p>
         </w:tc>
@@ -2008,16 +2004,15 @@
         <w:rPr>
           <w:rFonts w:ascii="Arial" w:hAnsi="Arial" w:cs="Arial"/>
           <w:b/>
-          <w:noProof/>
           <w:color w:val="000000"/>
           <w:sz w:val="28"/>
           <w:szCs w:val="28"/>
         </w:rPr>
         <w:drawing>
-          <wp:inline distT="0" distB="0" distL="0" distR="0" wp14:anchorId="79679AB7" wp14:editId="4EE5100D">
-            <wp:extent cx="5760085" cy="3926205"/>
+          <wp:inline distT="0" distB="0" distL="0" distR="0" wp14:anchorId="6709EEB9" wp14:editId="41328A56">
+            <wp:extent cx="5760085" cy="4869180"/>
             <wp:effectExtent l="0" t="0" r="0" b="0"/>
-            <wp:docPr id="892921396" name="Imagem 1" descr="Diagrama&#10;&#10;O conteúdo gerado por IA pode estar incorreto."/>
+            <wp:docPr id="186011185" name="Imagem 2" descr="Tela de celular com texto preto sobre fundo branco&#10;&#10;O conteúdo gerado por IA pode estar incorreto."/>
             <wp:cNvGraphicFramePr>
               <a:graphicFrameLocks xmlns:a="http://schemas.openxmlformats.org/drawingml/2006/main" noChangeAspect="1"/>
             </wp:cNvGraphicFramePr>
@@ -2025,29 +2020,36 @@
               <a:graphicData uri="http://schemas.openxmlformats.org/drawingml/2006/picture">
                 <pic:pic xmlns:pic="http://schemas.openxmlformats.org/drawingml/2006/picture">
                   <pic:nvPicPr>
-                    <pic:cNvPr id="892921396" name="Imagem 1" descr="Diagrama&#10;&#10;O conteúdo gerado por IA pode estar incorreto."/>
-                    <pic:cNvPicPr/>
+                    <pic:cNvPr id="186011185" name="Imagem 2" descr="Tela de celular com texto preto sobre fundo branco&#10;&#10;O conteúdo gerado por IA pode estar incorreto."/>
+                    <pic:cNvPicPr>
+                      <a:picLocks noChangeAspect="1" noChangeArrowheads="1"/>
+                    </pic:cNvPicPr>
                   </pic:nvPicPr>
                   <pic:blipFill>
-                    <a:blip r:embed="rId10">
+                    <a:blip r:embed="rId10" cstate="print">
                       <a:extLst>
                         <a:ext uri="{28A0092B-C50C-407E-A947-70E740481C1C}">
                           <a14:useLocalDpi xmlns:a14="http://schemas.microsoft.com/office/drawing/2010/main" val="0"/>
                         </a:ext>
                       </a:extLst>
                     </a:blip>
+                    <a:srcRect/>
                     <a:stretch>
                       <a:fillRect/>
                     </a:stretch>
                   </pic:blipFill>
-                  <pic:spPr>
+                  <pic:spPr bwMode="auto">
                     <a:xfrm>
                       <a:off x="0" y="0"/>
-                      <a:ext cx="5760085" cy="3926205"/>
+                      <a:ext cx="5760085" cy="4869180"/>
                     </a:xfrm>
                     <a:prstGeom prst="rect">
                       <a:avLst/>
                     </a:prstGeom>
+                    <a:noFill/>
+                    <a:ln>
+                      <a:noFill/>
+                    </a:ln>
                   </pic:spPr>
                 </pic:pic>
               </a:graphicData>
@@ -2068,11 +2070,7 @@
           <w:szCs w:val="28"/>
         </w:rPr>
       </w:pPr>
-    </w:p>
-    <w:p>
-      <w:pPr>
-        <w:suppressAutoHyphens w:val="0"/>
-        <w:spacing w:after="0" w:line="240" w:lineRule="auto"/>
+      <w:r>
         <w:rPr>
           <w:rFonts w:ascii="Arial" w:hAnsi="Arial" w:cs="Arial"/>
           <w:b/>
@@ -2080,7 +2078,56 @@
           <w:sz w:val="28"/>
           <w:szCs w:val="28"/>
         </w:rPr>
-      </w:pPr>
+        <w:lastRenderedPageBreak/>
+        <w:drawing>
+          <wp:inline distT="0" distB="0" distL="0" distR="0" wp14:anchorId="513A2192" wp14:editId="2D2E1D35">
+            <wp:extent cx="5760085" cy="4027170"/>
+            <wp:effectExtent l="0" t="0" r="0" b="0"/>
+            <wp:docPr id="1166518974" name="Imagem 4" descr="Tela de celular com texto preto sobre fundo branco&#10;&#10;O conteúdo gerado por IA pode estar incorreto."/>
+            <wp:cNvGraphicFramePr>
+              <a:graphicFrameLocks xmlns:a="http://schemas.openxmlformats.org/drawingml/2006/main" noChangeAspect="1"/>
+            </wp:cNvGraphicFramePr>
+            <a:graphic xmlns:a="http://schemas.openxmlformats.org/drawingml/2006/main">
+              <a:graphicData uri="http://schemas.openxmlformats.org/drawingml/2006/picture">
+                <pic:pic xmlns:pic="http://schemas.openxmlformats.org/drawingml/2006/picture">
+                  <pic:nvPicPr>
+                    <pic:cNvPr id="1166518974" name="Imagem 4" descr="Tela de celular com texto preto sobre fundo branco&#10;&#10;O conteúdo gerado por IA pode estar incorreto."/>
+                    <pic:cNvPicPr>
+                      <a:picLocks noChangeAspect="1" noChangeArrowheads="1"/>
+                    </pic:cNvPicPr>
+                  </pic:nvPicPr>
+                  <pic:blipFill>
+                    <a:blip r:embed="rId11" cstate="print">
+                      <a:extLst>
+                        <a:ext uri="{28A0092B-C50C-407E-A947-70E740481C1C}">
+                          <a14:useLocalDpi xmlns:a14="http://schemas.microsoft.com/office/drawing/2010/main" val="0"/>
+                        </a:ext>
+                      </a:extLst>
+                    </a:blip>
+                    <a:srcRect/>
+                    <a:stretch>
+                      <a:fillRect/>
+                    </a:stretch>
+                  </pic:blipFill>
+                  <pic:spPr bwMode="auto">
+                    <a:xfrm>
+                      <a:off x="0" y="0"/>
+                      <a:ext cx="5760085" cy="4027170"/>
+                    </a:xfrm>
+                    <a:prstGeom prst="rect">
+                      <a:avLst/>
+                    </a:prstGeom>
+                    <a:noFill/>
+                    <a:ln>
+                      <a:noFill/>
+                    </a:ln>
+                  </pic:spPr>
+                </pic:pic>
+              </a:graphicData>
+            </a:graphic>
+          </wp:inline>
+        </w:drawing>
+      </w:r>
     </w:p>
     <w:p>
       <w:pPr>
@@ -2094,7 +2141,11 @@
           <w:szCs w:val="28"/>
         </w:rPr>
       </w:pPr>
-      <w:r>
+    </w:p>
+    <w:p>
+      <w:pPr>
+        <w:suppressAutoHyphens w:val="0"/>
+        <w:spacing w:after="0" w:line="240" w:lineRule="auto"/>
         <w:rPr>
           <w:rFonts w:ascii="Arial" w:hAnsi="Arial" w:cs="Arial"/>
           <w:b/>
@@ -2102,12 +2153,12 @@
           <w:sz w:val="28"/>
           <w:szCs w:val="28"/>
         </w:rPr>
-        <w:br w:type="page"/>
-      </w:r>
-    </w:p>
-    <w:p>
-      <w:pPr>
-        <w:spacing w:after="48" w:line="240" w:lineRule="auto"/>
+      </w:pPr>
+    </w:p>
+    <w:p>
+      <w:pPr>
+        <w:suppressAutoHyphens w:val="0"/>
+        <w:spacing w:after="0" w:line="240" w:lineRule="auto"/>
         <w:rPr>
           <w:rFonts w:ascii="Arial" w:hAnsi="Arial" w:cs="Arial"/>
           <w:b/>
@@ -2116,7 +2167,11 @@
           <w:szCs w:val="28"/>
         </w:rPr>
       </w:pPr>
-      <w:r>
+    </w:p>
+    <w:p>
+      <w:pPr>
+        <w:suppressAutoHyphens w:val="0"/>
+        <w:spacing w:after="0" w:line="240" w:lineRule="auto"/>
         <w:rPr>
           <w:rFonts w:ascii="Arial" w:hAnsi="Arial" w:cs="Arial"/>
           <w:b/>
@@ -2124,14 +2179,8 @@
           <w:sz w:val="28"/>
           <w:szCs w:val="28"/>
         </w:rPr>
-        <w:lastRenderedPageBreak/>
-        <w:t>4. Diagramas de Atividades</w:t>
-      </w:r>
-    </w:p>
-    <w:p>
-      <w:pPr>
-        <w:suppressAutoHyphens w:val="0"/>
-        <w:spacing w:after="0" w:line="240" w:lineRule="auto"/>
+      </w:pPr>
+      <w:r>
         <w:rPr>
           <w:rFonts w:ascii="Arial" w:hAnsi="Arial" w:cs="Arial"/>
           <w:b/>
@@ -2139,32 +2188,12 @@
           <w:sz w:val="28"/>
           <w:szCs w:val="28"/>
         </w:rPr>
-      </w:pPr>
-      <w:bookmarkStart w:id="0" w:name="__RefHeading__137_9918533"/>
-      <w:bookmarkStart w:id="1" w:name="__RefHeading__199_1993594696"/>
-      <w:bookmarkStart w:id="2" w:name="__RefHeading__185_1818306148"/>
-      <w:bookmarkStart w:id="3" w:name="__RefHeading__135_9918533"/>
-      <w:bookmarkStart w:id="4" w:name="__RefHeading__197_1993594696"/>
-      <w:bookmarkStart w:id="5" w:name="__RefHeading__183_1818306148"/>
-      <w:bookmarkStart w:id="6" w:name="__RefHeading__113_9918533"/>
-      <w:bookmarkStart w:id="7" w:name="__RefHeading__175_1993594696"/>
-      <w:bookmarkStart w:id="8" w:name="__RefHeading__161_1818306148"/>
-      <w:bookmarkStart w:id="9" w:name="__RefHeading__139_9918533"/>
-      <w:bookmarkStart w:id="10" w:name="__RefHeading__201_1993594696"/>
-      <w:bookmarkStart w:id="11" w:name="__RefHeading__187_1818306148"/>
-      <w:bookmarkEnd w:id="0"/>
-      <w:bookmarkEnd w:id="1"/>
-      <w:bookmarkEnd w:id="2"/>
-      <w:bookmarkEnd w:id="3"/>
-      <w:bookmarkEnd w:id="4"/>
-      <w:bookmarkEnd w:id="5"/>
-      <w:bookmarkEnd w:id="6"/>
-      <w:bookmarkEnd w:id="7"/>
-      <w:bookmarkEnd w:id="8"/>
-      <w:bookmarkEnd w:id="9"/>
-      <w:bookmarkEnd w:id="10"/>
-      <w:bookmarkEnd w:id="11"/>
-      <w:r>
+        <w:br w:type="page"/>
+      </w:r>
+    </w:p>
+    <w:p>
+      <w:pPr>
+        <w:spacing w:after="48" w:line="240" w:lineRule="auto"/>
         <w:rPr>
           <w:rFonts w:ascii="Arial" w:hAnsi="Arial" w:cs="Arial"/>
           <w:b/>
@@ -2172,12 +2201,8 @@
           <w:sz w:val="28"/>
           <w:szCs w:val="28"/>
         </w:rPr>
-        <w:br w:type="page"/>
-      </w:r>
-    </w:p>
-    <w:p>
-      <w:pPr>
-        <w:spacing w:after="48" w:line="240" w:lineRule="auto"/>
+      </w:pPr>
+      <w:r>
         <w:rPr>
           <w:rFonts w:ascii="Arial" w:hAnsi="Arial" w:cs="Arial"/>
           <w:b/>
@@ -2185,8 +2210,14 @@
           <w:sz w:val="28"/>
           <w:szCs w:val="28"/>
         </w:rPr>
-      </w:pPr>
-      <w:r>
+        <w:lastRenderedPageBreak/>
+        <w:t>4. Diagramas de Atividades</w:t>
+      </w:r>
+    </w:p>
+    <w:p>
+      <w:pPr>
+        <w:suppressAutoHyphens w:val="0"/>
+        <w:spacing w:after="0" w:line="240" w:lineRule="auto"/>
         <w:rPr>
           <w:rFonts w:ascii="Arial" w:hAnsi="Arial" w:cs="Arial"/>
           <w:b/>
@@ -2194,6 +2225,229 @@
           <w:sz w:val="28"/>
           <w:szCs w:val="28"/>
         </w:rPr>
+      </w:pPr>
+      <w:r>
+        <w:rPr>
+          <w:rFonts w:ascii="Arial" w:hAnsi="Arial" w:cs="Arial"/>
+          <w:b/>
+          <w:color w:val="000000"/>
+          <w:sz w:val="28"/>
+          <w:szCs w:val="28"/>
+        </w:rPr>
+        <w:drawing>
+          <wp:inline distT="0" distB="0" distL="0" distR="0" wp14:anchorId="2CA611C2" wp14:editId="7F327522">
+            <wp:extent cx="5724525" cy="3724275"/>
+            <wp:effectExtent l="0" t="0" r="0" b="0"/>
+            <wp:docPr id="1673012404" name="Imagem 8" descr="Diagrama&#10;&#10;O conteúdo gerado por IA pode estar incorreto."/>
+            <wp:cNvGraphicFramePr>
+              <a:graphicFrameLocks xmlns:a="http://schemas.openxmlformats.org/drawingml/2006/main" noChangeAspect="1"/>
+            </wp:cNvGraphicFramePr>
+            <a:graphic xmlns:a="http://schemas.openxmlformats.org/drawingml/2006/main">
+              <a:graphicData uri="http://schemas.openxmlformats.org/drawingml/2006/picture">
+                <pic:pic xmlns:pic="http://schemas.openxmlformats.org/drawingml/2006/picture">
+                  <pic:nvPicPr>
+                    <pic:cNvPr id="1673012404" name="Imagem 8" descr="Diagrama&#10;&#10;O conteúdo gerado por IA pode estar incorreto."/>
+                    <pic:cNvPicPr>
+                      <a:picLocks noChangeAspect="1" noChangeArrowheads="1"/>
+                    </pic:cNvPicPr>
+                  </pic:nvPicPr>
+                  <pic:blipFill>
+                    <a:blip r:embed="rId12" cstate="print">
+                      <a:extLst>
+                        <a:ext uri="{28A0092B-C50C-407E-A947-70E740481C1C}">
+                          <a14:useLocalDpi xmlns:a14="http://schemas.microsoft.com/office/drawing/2010/main" val="0"/>
+                        </a:ext>
+                      </a:extLst>
+                    </a:blip>
+                    <a:srcRect/>
+                    <a:stretch>
+                      <a:fillRect/>
+                    </a:stretch>
+                  </pic:blipFill>
+                  <pic:spPr bwMode="auto">
+                    <a:xfrm>
+                      <a:off x="0" y="0"/>
+                      <a:ext cx="5724525" cy="3724275"/>
+                    </a:xfrm>
+                    <a:prstGeom prst="rect">
+                      <a:avLst/>
+                    </a:prstGeom>
+                    <a:noFill/>
+                    <a:ln>
+                      <a:noFill/>
+                    </a:ln>
+                  </pic:spPr>
+                </pic:pic>
+              </a:graphicData>
+            </a:graphic>
+          </wp:inline>
+        </w:drawing>
+      </w:r>
+    </w:p>
+    <w:p>
+      <w:pPr>
+        <w:suppressAutoHyphens w:val="0"/>
+        <w:spacing w:after="0" w:line="240" w:lineRule="auto"/>
+        <w:rPr>
+          <w:rFonts w:ascii="Arial" w:hAnsi="Arial" w:cs="Arial"/>
+          <w:b/>
+          <w:color w:val="000000"/>
+          <w:sz w:val="28"/>
+          <w:szCs w:val="28"/>
+        </w:rPr>
+      </w:pPr>
+    </w:p>
+    <w:p>
+      <w:pPr>
+        <w:suppressAutoHyphens w:val="0"/>
+        <w:spacing w:after="0" w:line="240" w:lineRule="auto"/>
+        <w:rPr>
+          <w:rFonts w:ascii="Arial" w:hAnsi="Arial" w:cs="Arial"/>
+          <w:b/>
+          <w:color w:val="000000"/>
+          <w:sz w:val="28"/>
+          <w:szCs w:val="28"/>
+        </w:rPr>
+      </w:pPr>
+      <w:r>
+        <w:rPr>
+          <w:rFonts w:ascii="Arial" w:hAnsi="Arial" w:cs="Arial"/>
+          <w:b/>
+          <w:color w:val="000000"/>
+          <w:sz w:val="28"/>
+          <w:szCs w:val="28"/>
+        </w:rPr>
+        <w:drawing>
+          <wp:inline distT="0" distB="0" distL="0" distR="0" wp14:anchorId="1280BF9E" wp14:editId="09B5DCE6">
+            <wp:extent cx="5760085" cy="3064510"/>
+            <wp:effectExtent l="0" t="0" r="0" b="0"/>
+            <wp:docPr id="293377934" name="Imagem 12" descr="Interface gráfica do usuário&#10;&#10;O conteúdo gerado por IA pode estar incorreto."/>
+            <wp:cNvGraphicFramePr>
+              <a:graphicFrameLocks xmlns:a="http://schemas.openxmlformats.org/drawingml/2006/main" noChangeAspect="1"/>
+            </wp:cNvGraphicFramePr>
+            <a:graphic xmlns:a="http://schemas.openxmlformats.org/drawingml/2006/main">
+              <a:graphicData uri="http://schemas.openxmlformats.org/drawingml/2006/picture">
+                <pic:pic xmlns:pic="http://schemas.openxmlformats.org/drawingml/2006/picture">
+                  <pic:nvPicPr>
+                    <pic:cNvPr id="293377934" name="Imagem 12" descr="Interface gráfica do usuário&#10;&#10;O conteúdo gerado por IA pode estar incorreto."/>
+                    <pic:cNvPicPr>
+                      <a:picLocks noChangeAspect="1" noChangeArrowheads="1"/>
+                    </pic:cNvPicPr>
+                  </pic:nvPicPr>
+                  <pic:blipFill>
+                    <a:blip r:embed="rId13" cstate="print">
+                      <a:extLst>
+                        <a:ext uri="{28A0092B-C50C-407E-A947-70E740481C1C}">
+                          <a14:useLocalDpi xmlns:a14="http://schemas.microsoft.com/office/drawing/2010/main" val="0"/>
+                        </a:ext>
+                      </a:extLst>
+                    </a:blip>
+                    <a:srcRect/>
+                    <a:stretch>
+                      <a:fillRect/>
+                    </a:stretch>
+                  </pic:blipFill>
+                  <pic:spPr bwMode="auto">
+                    <a:xfrm>
+                      <a:off x="0" y="0"/>
+                      <a:ext cx="5760085" cy="3064510"/>
+                    </a:xfrm>
+                    <a:prstGeom prst="rect">
+                      <a:avLst/>
+                    </a:prstGeom>
+                    <a:noFill/>
+                    <a:ln>
+                      <a:noFill/>
+                    </a:ln>
+                  </pic:spPr>
+                </pic:pic>
+              </a:graphicData>
+            </a:graphic>
+          </wp:inline>
+        </w:drawing>
+      </w:r>
+    </w:p>
+    <w:p>
+      <w:pPr>
+        <w:suppressAutoHyphens w:val="0"/>
+        <w:spacing w:after="0" w:line="240" w:lineRule="auto"/>
+        <w:rPr>
+          <w:rFonts w:ascii="Arial" w:hAnsi="Arial" w:cs="Arial"/>
+          <w:b/>
+          <w:color w:val="000000"/>
+          <w:sz w:val="28"/>
+          <w:szCs w:val="28"/>
+        </w:rPr>
+      </w:pPr>
+    </w:p>
+    <w:p>
+      <w:pPr>
+        <w:suppressAutoHyphens w:val="0"/>
+        <w:spacing w:after="0" w:line="240" w:lineRule="auto"/>
+        <w:rPr>
+          <w:rFonts w:ascii="Arial" w:hAnsi="Arial" w:cs="Arial"/>
+          <w:b/>
+          <w:color w:val="000000"/>
+          <w:sz w:val="28"/>
+          <w:szCs w:val="28"/>
+        </w:rPr>
+      </w:pPr>
+    </w:p>
+    <w:p>
+      <w:pPr>
+        <w:suppressAutoHyphens w:val="0"/>
+        <w:spacing w:after="0" w:line="240" w:lineRule="auto"/>
+        <w:rPr>
+          <w:rFonts w:ascii="Arial" w:hAnsi="Arial" w:cs="Arial"/>
+          <w:b/>
+          <w:color w:val="000000"/>
+          <w:sz w:val="28"/>
+          <w:szCs w:val="28"/>
+        </w:rPr>
+      </w:pPr>
+    </w:p>
+    <w:p>
+      <w:pPr>
+        <w:suppressAutoHyphens w:val="0"/>
+        <w:spacing w:after="0" w:line="240" w:lineRule="auto"/>
+        <w:rPr>
+          <w:rFonts w:ascii="Arial" w:hAnsi="Arial" w:cs="Arial"/>
+          <w:b/>
+          <w:color w:val="000000"/>
+          <w:sz w:val="28"/>
+          <w:szCs w:val="28"/>
+        </w:rPr>
+      </w:pPr>
+      <w:r>
+        <w:rPr>
+          <w:rFonts w:ascii="Arial" w:hAnsi="Arial" w:cs="Arial"/>
+          <w:b/>
+          <w:color w:val="000000"/>
+          <w:sz w:val="28"/>
+          <w:szCs w:val="28"/>
+        </w:rPr>
+        <w:br w:type="page"/>
+      </w:r>
+    </w:p>
+    <w:p>
+      <w:pPr>
+        <w:spacing w:after="48" w:line="240" w:lineRule="auto"/>
+        <w:rPr>
+          <w:rFonts w:ascii="Arial" w:hAnsi="Arial" w:cs="Arial"/>
+          <w:b/>
+          <w:color w:val="000000"/>
+          <w:sz w:val="28"/>
+          <w:szCs w:val="28"/>
+        </w:rPr>
+      </w:pPr>
+      <w:r>
+        <w:rPr>
+          <w:rFonts w:ascii="Arial" w:hAnsi="Arial" w:cs="Arial"/>
+          <w:b/>
+          <w:color w:val="000000"/>
+          <w:sz w:val="28"/>
+          <w:szCs w:val="28"/>
+        </w:rPr>
         <w:lastRenderedPageBreak/>
         <w:t>5. Diagrama Entidade Relacionamento ou Modelo Relacional</w:t>
       </w:r>
@@ -2235,8 +2489,8 @@
       </w:r>
     </w:p>
     <w:sectPr>
-      <w:headerReference w:type="default" r:id="rId11"/>
-      <w:footerReference w:type="default" r:id="rId12"/>
+      <w:headerReference w:type="default" r:id="rId14"/>
+      <w:footerReference w:type="default" r:id="rId15"/>
       <w:pgSz w:w="11906" w:h="16838"/>
       <w:pgMar w:top="1701" w:right="1134" w:bottom="1134" w:left="1701" w:header="720" w:footer="737" w:gutter="0"/>
       <w:cols w:space="720"/>
@@ -3331,7 +3585,7 @@
   <w:style w:type="paragraph" w:default="1" w:styleId="Normal">
     <w:name w:val="Normal"/>
     <w:qFormat/>
-    <w:rsid w:val="007651B6"/>
+    <w:rsid w:val="003D455E"/>
     <w:pPr>
       <w:suppressAutoHyphens/>
       <w:spacing w:after="200" w:line="276" w:lineRule="auto"/>
@@ -3378,7 +3632,6 @@
   <w:style w:type="character" w:default="1" w:styleId="Fontepargpadro">
     <w:name w:val="Default Paragraph Font"/>
     <w:uiPriority w:val="1"/>
-    <w:semiHidden/>
     <w:unhideWhenUsed/>
   </w:style>
   <w:style w:type="table" w:default="1" w:styleId="Tabelanormal">

</xml_diff>

<commit_message>
novos diagramas de atividades - 05, 06
</commit_message>
<xml_diff>
--- a/documentação/Trabalho de Graduação - FatecConnect .docx
+++ b/documentação/Trabalho de Graduação - FatecConnect .docx
@@ -558,7 +558,47 @@
                 <w:szCs w:val="24"/>
                 <w:lang w:val="en-US"/>
               </w:rPr>
-              <w:t xml:space="preserve">: O sistema permite que novos usuários se cadastrem, </w:t>
+              <w:t xml:space="preserve">: O sistema permite que novos </w:t>
+            </w:r>
+            <w:proofErr w:type="spellStart"/>
+            <w:r>
+              <w:rPr>
+                <w:bCs/>
+                <w:sz w:val="24"/>
+                <w:szCs w:val="24"/>
+                <w:lang w:val="en-US"/>
+              </w:rPr>
+              <w:t>usuários</w:t>
+            </w:r>
+            <w:proofErr w:type="spellEnd"/>
+            <w:r>
+              <w:rPr>
+                <w:bCs/>
+                <w:sz w:val="24"/>
+                <w:szCs w:val="24"/>
+                <w:lang w:val="en-US"/>
+              </w:rPr>
+              <w:t xml:space="preserve"> se </w:t>
+            </w:r>
+            <w:proofErr w:type="spellStart"/>
+            <w:r>
+              <w:rPr>
+                <w:bCs/>
+                <w:sz w:val="24"/>
+                <w:szCs w:val="24"/>
+                <w:lang w:val="en-US"/>
+              </w:rPr>
+              <w:t>cadastrem</w:t>
+            </w:r>
+            <w:proofErr w:type="spellEnd"/>
+            <w:r>
+              <w:rPr>
+                <w:bCs/>
+                <w:sz w:val="24"/>
+                <w:szCs w:val="24"/>
+                <w:lang w:val="en-US"/>
+              </w:rPr>
+              <w:t xml:space="preserve">, </w:t>
             </w:r>
             <w:proofErr w:type="spellStart"/>
             <w:r>
@@ -979,7 +1019,47 @@
                 <w:szCs w:val="24"/>
                 <w:lang w:val="en-US"/>
               </w:rPr>
-              <w:t xml:space="preserve"> edite informações do perfil, como foto</w:t>
+              <w:t xml:space="preserve"> </w:t>
+            </w:r>
+            <w:proofErr w:type="spellStart"/>
+            <w:r>
+              <w:rPr>
+                <w:bCs/>
+                <w:sz w:val="24"/>
+                <w:szCs w:val="24"/>
+                <w:lang w:val="en-US"/>
+              </w:rPr>
+              <w:t>edite</w:t>
+            </w:r>
+            <w:proofErr w:type="spellEnd"/>
+            <w:r>
+              <w:rPr>
+                <w:bCs/>
+                <w:sz w:val="24"/>
+                <w:szCs w:val="24"/>
+                <w:lang w:val="en-US"/>
+              </w:rPr>
+              <w:t xml:space="preserve"> </w:t>
+            </w:r>
+            <w:proofErr w:type="spellStart"/>
+            <w:r>
+              <w:rPr>
+                <w:bCs/>
+                <w:sz w:val="24"/>
+                <w:szCs w:val="24"/>
+                <w:lang w:val="en-US"/>
+              </w:rPr>
+              <w:t>informações</w:t>
+            </w:r>
+            <w:proofErr w:type="spellEnd"/>
+            <w:r>
+              <w:rPr>
+                <w:bCs/>
+                <w:sz w:val="24"/>
+                <w:szCs w:val="24"/>
+                <w:lang w:val="en-US"/>
+              </w:rPr>
+              <w:t xml:space="preserve"> do perfil, como foto</w:t>
             </w:r>
             <w:r>
               <w:rPr>
@@ -1330,7 +1410,67 @@
                 <w:szCs w:val="24"/>
                 <w:lang w:val="en-US"/>
               </w:rPr>
-              <w:t xml:space="preserve"> administrador exclua publicações da plataforma.</w:t>
+              <w:t xml:space="preserve"> </w:t>
+            </w:r>
+            <w:proofErr w:type="spellStart"/>
+            <w:r>
+              <w:rPr>
+                <w:bCs/>
+                <w:sz w:val="24"/>
+                <w:szCs w:val="24"/>
+                <w:lang w:val="en-US"/>
+              </w:rPr>
+              <w:t>administrador</w:t>
+            </w:r>
+            <w:proofErr w:type="spellEnd"/>
+            <w:r>
+              <w:rPr>
+                <w:bCs/>
+                <w:sz w:val="24"/>
+                <w:szCs w:val="24"/>
+                <w:lang w:val="en-US"/>
+              </w:rPr>
+              <w:t xml:space="preserve"> </w:t>
+            </w:r>
+            <w:proofErr w:type="spellStart"/>
+            <w:r>
+              <w:rPr>
+                <w:bCs/>
+                <w:sz w:val="24"/>
+                <w:szCs w:val="24"/>
+                <w:lang w:val="en-US"/>
+              </w:rPr>
+              <w:t>exclua</w:t>
+            </w:r>
+            <w:proofErr w:type="spellEnd"/>
+            <w:r>
+              <w:rPr>
+                <w:bCs/>
+                <w:sz w:val="24"/>
+                <w:szCs w:val="24"/>
+                <w:lang w:val="en-US"/>
+              </w:rPr>
+              <w:t xml:space="preserve"> </w:t>
+            </w:r>
+            <w:proofErr w:type="spellStart"/>
+            <w:r>
+              <w:rPr>
+                <w:bCs/>
+                <w:sz w:val="24"/>
+                <w:szCs w:val="24"/>
+                <w:lang w:val="en-US"/>
+              </w:rPr>
+              <w:t>publicações</w:t>
+            </w:r>
+            <w:proofErr w:type="spellEnd"/>
+            <w:r>
+              <w:rPr>
+                <w:bCs/>
+                <w:sz w:val="24"/>
+                <w:szCs w:val="24"/>
+                <w:lang w:val="en-US"/>
+              </w:rPr>
+              <w:t xml:space="preserve"> da plataforma.</w:t>
             </w:r>
           </w:p>
         </w:tc>
@@ -2004,6 +2144,7 @@
         <w:rPr>
           <w:rFonts w:ascii="Arial" w:hAnsi="Arial" w:cs="Arial"/>
           <w:b/>
+          <w:noProof/>
           <w:color w:val="000000"/>
           <w:sz w:val="28"/>
           <w:szCs w:val="28"/>
@@ -2074,6 +2215,7 @@
         <w:rPr>
           <w:rFonts w:ascii="Arial" w:hAnsi="Arial" w:cs="Arial"/>
           <w:b/>
+          <w:noProof/>
           <w:color w:val="000000"/>
           <w:sz w:val="28"/>
           <w:szCs w:val="28"/>
@@ -2230,6 +2372,7 @@
         <w:rPr>
           <w:rFonts w:ascii="Arial" w:hAnsi="Arial" w:cs="Arial"/>
           <w:b/>
+          <w:noProof/>
           <w:color w:val="000000"/>
           <w:sz w:val="28"/>
           <w:szCs w:val="28"/>
@@ -2313,6 +2456,7 @@
         <w:rPr>
           <w:rFonts w:ascii="Arial" w:hAnsi="Arial" w:cs="Arial"/>
           <w:b/>
+          <w:noProof/>
           <w:color w:val="000000"/>
           <w:sz w:val="28"/>
           <w:szCs w:val="28"/>
@@ -2379,11 +2523,7 @@
           <w:szCs w:val="28"/>
         </w:rPr>
       </w:pPr>
-    </w:p>
-    <w:p>
-      <w:pPr>
-        <w:suppressAutoHyphens w:val="0"/>
-        <w:spacing w:after="0" w:line="240" w:lineRule="auto"/>
+      <w:r>
         <w:rPr>
           <w:rFonts w:ascii="Arial" w:hAnsi="Arial" w:cs="Arial"/>
           <w:b/>
@@ -2391,7 +2531,56 @@
           <w:sz w:val="28"/>
           <w:szCs w:val="28"/>
         </w:rPr>
-      </w:pPr>
+        <w:lastRenderedPageBreak/>
+        <w:drawing>
+          <wp:inline distT="0" distB="0" distL="0" distR="0" wp14:anchorId="2E0C2046" wp14:editId="1F97F54C">
+            <wp:extent cx="5534025" cy="2867025"/>
+            <wp:effectExtent l="0" t="0" r="0" b="0"/>
+            <wp:docPr id="1336290678" name="Imagem 2"/>
+            <wp:cNvGraphicFramePr>
+              <a:graphicFrameLocks xmlns:a="http://schemas.openxmlformats.org/drawingml/2006/main" noChangeAspect="1"/>
+            </wp:cNvGraphicFramePr>
+            <a:graphic xmlns:a="http://schemas.openxmlformats.org/drawingml/2006/main">
+              <a:graphicData uri="http://schemas.openxmlformats.org/drawingml/2006/picture">
+                <pic:pic xmlns:pic="http://schemas.openxmlformats.org/drawingml/2006/picture">
+                  <pic:nvPicPr>
+                    <pic:cNvPr id="0" name="Picture 6"/>
+                    <pic:cNvPicPr>
+                      <a:picLocks noChangeAspect="1" noChangeArrowheads="1"/>
+                    </pic:cNvPicPr>
+                  </pic:nvPicPr>
+                  <pic:blipFill>
+                    <a:blip r:embed="rId14" cstate="print">
+                      <a:extLst>
+                        <a:ext uri="{28A0092B-C50C-407E-A947-70E740481C1C}">
+                          <a14:useLocalDpi xmlns:a14="http://schemas.microsoft.com/office/drawing/2010/main" val="0"/>
+                        </a:ext>
+                      </a:extLst>
+                    </a:blip>
+                    <a:srcRect/>
+                    <a:stretch>
+                      <a:fillRect/>
+                    </a:stretch>
+                  </pic:blipFill>
+                  <pic:spPr bwMode="auto">
+                    <a:xfrm>
+                      <a:off x="0" y="0"/>
+                      <a:ext cx="5534025" cy="2867025"/>
+                    </a:xfrm>
+                    <a:prstGeom prst="rect">
+                      <a:avLst/>
+                    </a:prstGeom>
+                    <a:noFill/>
+                    <a:ln>
+                      <a:noFill/>
+                    </a:ln>
+                  </pic:spPr>
+                </pic:pic>
+              </a:graphicData>
+            </a:graphic>
+          </wp:inline>
+        </w:drawing>
+      </w:r>
     </w:p>
     <w:p>
       <w:pPr>
@@ -2405,11 +2594,7 @@
           <w:szCs w:val="28"/>
         </w:rPr>
       </w:pPr>
-    </w:p>
-    <w:p>
-      <w:pPr>
-        <w:suppressAutoHyphens w:val="0"/>
-        <w:spacing w:after="0" w:line="240" w:lineRule="auto"/>
+      <w:r>
         <w:rPr>
           <w:rFonts w:ascii="Arial" w:hAnsi="Arial" w:cs="Arial"/>
           <w:b/>
@@ -2417,8 +2602,60 @@
           <w:sz w:val="28"/>
           <w:szCs w:val="28"/>
         </w:rPr>
-      </w:pPr>
-      <w:r>
+        <w:drawing>
+          <wp:inline distT="0" distB="0" distL="0" distR="0" wp14:anchorId="58ABB0F8" wp14:editId="5C4856AC">
+            <wp:extent cx="5534025" cy="2200275"/>
+            <wp:effectExtent l="0" t="0" r="0" b="0"/>
+            <wp:docPr id="302897224" name="Imagem 4"/>
+            <wp:cNvGraphicFramePr>
+              <a:graphicFrameLocks xmlns:a="http://schemas.openxmlformats.org/drawingml/2006/main" noChangeAspect="1"/>
+            </wp:cNvGraphicFramePr>
+            <a:graphic xmlns:a="http://schemas.openxmlformats.org/drawingml/2006/main">
+              <a:graphicData uri="http://schemas.openxmlformats.org/drawingml/2006/picture">
+                <pic:pic xmlns:pic="http://schemas.openxmlformats.org/drawingml/2006/picture">
+                  <pic:nvPicPr>
+                    <pic:cNvPr id="0" name="Picture 13"/>
+                    <pic:cNvPicPr>
+                      <a:picLocks noChangeAspect="1" noChangeArrowheads="1"/>
+                    </pic:cNvPicPr>
+                  </pic:nvPicPr>
+                  <pic:blipFill>
+                    <a:blip r:embed="rId15" cstate="print">
+                      <a:extLst>
+                        <a:ext uri="{28A0092B-C50C-407E-A947-70E740481C1C}">
+                          <a14:useLocalDpi xmlns:a14="http://schemas.microsoft.com/office/drawing/2010/main" val="0"/>
+                        </a:ext>
+                      </a:extLst>
+                    </a:blip>
+                    <a:srcRect/>
+                    <a:stretch>
+                      <a:fillRect/>
+                    </a:stretch>
+                  </pic:blipFill>
+                  <pic:spPr bwMode="auto">
+                    <a:xfrm>
+                      <a:off x="0" y="0"/>
+                      <a:ext cx="5534025" cy="2200275"/>
+                    </a:xfrm>
+                    <a:prstGeom prst="rect">
+                      <a:avLst/>
+                    </a:prstGeom>
+                    <a:noFill/>
+                    <a:ln>
+                      <a:noFill/>
+                    </a:ln>
+                  </pic:spPr>
+                </pic:pic>
+              </a:graphicData>
+            </a:graphic>
+          </wp:inline>
+        </w:drawing>
+      </w:r>
+    </w:p>
+    <w:p>
+      <w:pPr>
+        <w:suppressAutoHyphens w:val="0"/>
+        <w:spacing w:after="0" w:line="240" w:lineRule="auto"/>
         <w:rPr>
           <w:rFonts w:ascii="Arial" w:hAnsi="Arial" w:cs="Arial"/>
           <w:b/>
@@ -2426,12 +2663,12 @@
           <w:sz w:val="28"/>
           <w:szCs w:val="28"/>
         </w:rPr>
-        <w:br w:type="page"/>
-      </w:r>
-    </w:p>
-    <w:p>
-      <w:pPr>
-        <w:spacing w:after="48" w:line="240" w:lineRule="auto"/>
+      </w:pPr>
+    </w:p>
+    <w:p>
+      <w:pPr>
+        <w:suppressAutoHyphens w:val="0"/>
+        <w:spacing w:after="0" w:line="240" w:lineRule="auto"/>
         <w:rPr>
           <w:rFonts w:ascii="Arial" w:hAnsi="Arial" w:cs="Arial"/>
           <w:b/>
@@ -2448,6 +2685,28 @@
           <w:sz w:val="28"/>
           <w:szCs w:val="28"/>
         </w:rPr>
+        <w:br w:type="page"/>
+      </w:r>
+    </w:p>
+    <w:p>
+      <w:pPr>
+        <w:spacing w:after="48" w:line="240" w:lineRule="auto"/>
+        <w:rPr>
+          <w:rFonts w:ascii="Arial" w:hAnsi="Arial" w:cs="Arial"/>
+          <w:b/>
+          <w:color w:val="000000"/>
+          <w:sz w:val="28"/>
+          <w:szCs w:val="28"/>
+        </w:rPr>
+      </w:pPr>
+      <w:r>
+        <w:rPr>
+          <w:rFonts w:ascii="Arial" w:hAnsi="Arial" w:cs="Arial"/>
+          <w:b/>
+          <w:color w:val="000000"/>
+          <w:sz w:val="28"/>
+          <w:szCs w:val="28"/>
+        </w:rPr>
         <w:lastRenderedPageBreak/>
         <w:t>5. Diagrama Entidade Relacionamento ou Modelo Relacional</w:t>
       </w:r>
@@ -2489,8 +2748,8 @@
       </w:r>
     </w:p>
     <w:sectPr>
-      <w:headerReference w:type="default" r:id="rId14"/>
-      <w:footerReference w:type="default" r:id="rId15"/>
+      <w:headerReference w:type="default" r:id="rId16"/>
+      <w:footerReference w:type="default" r:id="rId17"/>
       <w:pgSz w:w="11906" w:h="16838"/>
       <w:pgMar w:top="1701" w:right="1134" w:bottom="1134" w:left="1701" w:header="720" w:footer="737" w:gutter="0"/>
       <w:cols w:space="720"/>

</xml_diff>

<commit_message>
correcao do diagrama entidade relacionamento - mysqlworkbench
</commit_message>
<xml_diff>
--- a/documentação/Trabalho de Graduação - FatecConnect .docx
+++ b/documentação/Trabalho de Graduação - FatecConnect .docx
@@ -1958,7 +1958,7 @@
           <w:szCs w:val="28"/>
         </w:rPr>
         <w:drawing>
-          <wp:inline distT="0" distB="0" distL="0" distR="0" wp14:anchorId="1E25A78C" wp14:editId="5BFA4D2C">
+          <wp:inline distT="0" distB="0" distL="0" distR="0" wp14:anchorId="1E25A78C" wp14:editId="3328E902">
             <wp:extent cx="5760085" cy="3829050"/>
             <wp:effectExtent l="0" t="0" r="0" b="0"/>
             <wp:docPr id="1166518974" name="Imagem 4" descr="Tela de celular com texto preto sobre fundo branco&#10;&#10;O conteúdo gerado por IA pode estar incorreto."/>
@@ -2881,13 +2881,7 @@
         <w:rPr>
           <w:rFonts w:ascii="Arial" w:hAnsi="Arial" w:cs="Arial"/>
         </w:rPr>
-        <w:t>: Usuário</w:t>
-      </w:r>
-      <w:r>
-        <w:rPr>
-          <w:rFonts w:ascii="Arial" w:hAnsi="Arial" w:cs="Arial"/>
-        </w:rPr>
-        <w:t>/Administrador</w:t>
+        <w:t>: Usuário/Administrador</w:t>
       </w:r>
     </w:p>
     <w:p>
@@ -3180,13 +3174,7 @@
         <w:rPr>
           <w:rFonts w:ascii="Arial" w:hAnsi="Arial" w:cs="Arial"/>
         </w:rPr>
-        <w:t>: Usuário</w:t>
-      </w:r>
-      <w:r>
-        <w:rPr>
-          <w:rFonts w:ascii="Arial" w:hAnsi="Arial" w:cs="Arial"/>
-        </w:rPr>
-        <w:t>/Administrador</w:t>
+        <w:t>: Usuário/Administrador</w:t>
       </w:r>
     </w:p>
     <w:p>
@@ -5182,6 +5170,7 @@
     <w:p>
       <w:pPr>
         <w:spacing w:after="48" w:line="240" w:lineRule="auto"/>
+        <w:jc w:val="center"/>
         <w:rPr>
           <w:rFonts w:ascii="Arial" w:hAnsi="Arial" w:cs="Arial"/>
           <w:b/>
@@ -5193,39 +5182,51 @@
     </w:p>
     <w:p>
       <w:pPr>
-        <w:suppressAutoHyphens w:val="0"/>
-        <w:spacing w:after="0" w:line="240" w:lineRule="auto"/>
+        <w:spacing w:after="48" w:line="240" w:lineRule="auto"/>
+        <w:jc w:val="center"/>
         <w:rPr>
           <w:rFonts w:ascii="Arial" w:hAnsi="Arial" w:cs="Arial"/>
           <w:b/>
+          <w:color w:val="000000"/>
           <w:sz w:val="28"/>
-          <w:szCs w:val="24"/>
-        </w:rPr>
-      </w:pPr>
-    </w:p>
-    <w:p>
-      <w:pPr>
-        <w:suppressAutoHyphens w:val="0"/>
-        <w:spacing w:after="0" w:line="240" w:lineRule="auto"/>
+          <w:szCs w:val="28"/>
+        </w:rPr>
+      </w:pPr>
+    </w:p>
+    <w:p>
+      <w:pPr>
+        <w:spacing w:after="48" w:line="240" w:lineRule="auto"/>
+        <w:jc w:val="center"/>
         <w:rPr>
           <w:rFonts w:ascii="Arial" w:hAnsi="Arial" w:cs="Arial"/>
           <w:b/>
+          <w:color w:val="000000"/>
           <w:sz w:val="28"/>
-          <w:szCs w:val="24"/>
-        </w:rPr>
-      </w:pPr>
-      <w:r>
+          <w:szCs w:val="28"/>
+        </w:rPr>
+      </w:pPr>
+    </w:p>
+    <w:p>
+      <w:pPr>
+        <w:spacing w:after="48" w:line="240" w:lineRule="auto"/>
+        <w:jc w:val="center"/>
         <w:rPr>
           <w:rFonts w:ascii="Arial" w:hAnsi="Arial" w:cs="Arial"/>
           <w:b/>
+          <w:color w:val="000000"/>
           <w:sz w:val="28"/>
-          <w:szCs w:val="24"/>
+          <w:szCs w:val="28"/>
+        </w:rPr>
+      </w:pPr>
+      <w:r>
+        <w:rPr>
+          <w:noProof/>
         </w:rPr>
         <w:drawing>
-          <wp:inline distT="0" distB="0" distL="0" distR="0" wp14:anchorId="31055587" wp14:editId="7C5A7B0F">
-            <wp:extent cx="5760085" cy="4891405"/>
+          <wp:inline distT="0" distB="0" distL="0" distR="0" wp14:anchorId="3E5CFD89" wp14:editId="32ED6050">
+            <wp:extent cx="5013178" cy="5743575"/>
             <wp:effectExtent l="0" t="0" r="0" b="0"/>
-            <wp:docPr id="650133712" name="Imagem 1"/>
+            <wp:docPr id="1476886966" name="Imagem 1"/>
             <wp:cNvGraphicFramePr>
               <a:graphicFrameLocks xmlns:a="http://schemas.openxmlformats.org/drawingml/2006/main" noChangeAspect="1"/>
             </wp:cNvGraphicFramePr>
@@ -5233,23 +5234,36 @@
               <a:graphicData uri="http://schemas.openxmlformats.org/drawingml/2006/picture">
                 <pic:pic xmlns:pic="http://schemas.openxmlformats.org/drawingml/2006/picture">
                   <pic:nvPicPr>
-                    <pic:cNvPr id="650133712" name=""/>
-                    <pic:cNvPicPr/>
+                    <pic:cNvPr id="0" name="Picture 1"/>
+                    <pic:cNvPicPr>
+                      <a:picLocks noChangeAspect="1" noChangeArrowheads="1"/>
+                    </pic:cNvPicPr>
                   </pic:nvPicPr>
                   <pic:blipFill>
-                    <a:blip r:embed="rId16"/>
+                    <a:blip r:embed="rId16">
+                      <a:extLst>
+                        <a:ext uri="{28A0092B-C50C-407E-A947-70E740481C1C}">
+                          <a14:useLocalDpi xmlns:a14="http://schemas.microsoft.com/office/drawing/2010/main" val="0"/>
+                        </a:ext>
+                      </a:extLst>
+                    </a:blip>
+                    <a:srcRect/>
                     <a:stretch>
                       <a:fillRect/>
                     </a:stretch>
                   </pic:blipFill>
-                  <pic:spPr>
+                  <pic:spPr bwMode="auto">
                     <a:xfrm>
                       <a:off x="0" y="0"/>
-                      <a:ext cx="5760085" cy="4891405"/>
+                      <a:ext cx="5022931" cy="5754749"/>
                     </a:xfrm>
                     <a:prstGeom prst="rect">
                       <a:avLst/>
                     </a:prstGeom>
+                    <a:noFill/>
+                    <a:ln>
+                      <a:noFill/>
+                    </a:ln>
                   </pic:spPr>
                 </pic:pic>
               </a:graphicData>
@@ -5269,41 +5283,45 @@
           <w:szCs w:val="24"/>
         </w:rPr>
       </w:pPr>
-      <w:r>
-        <w:rPr>
-          <w:noProof/>
-        </w:rPr>
-        <w:t xml:space="preserve"> </w:t>
-      </w:r>
-      <w:r>
+    </w:p>
+    <w:p>
+      <w:pPr>
+        <w:suppressAutoHyphens w:val="0"/>
+        <w:spacing w:after="0" w:line="240" w:lineRule="auto"/>
         <w:rPr>
           <w:rFonts w:ascii="Arial" w:hAnsi="Arial" w:cs="Arial"/>
           <w:b/>
           <w:sz w:val="28"/>
           <w:szCs w:val="24"/>
         </w:rPr>
-        <w:t xml:space="preserve"> </w:t>
-      </w:r>
-      <w:r>
+      </w:pPr>
+    </w:p>
+    <w:p>
+      <w:pPr>
+        <w:suppressAutoHyphens w:val="0"/>
+        <w:spacing w:after="0" w:line="240" w:lineRule="auto"/>
         <w:rPr>
           <w:rFonts w:ascii="Arial" w:hAnsi="Arial" w:cs="Arial"/>
           <w:b/>
           <w:sz w:val="28"/>
           <w:szCs w:val="24"/>
         </w:rPr>
-        <w:br w:type="page"/>
-      </w:r>
-    </w:p>
-    <w:p>
-      <w:pPr>
-        <w:spacing w:after="48" w:line="240" w:lineRule="auto"/>
+      </w:pPr>
+      <w:r>
+        <w:rPr>
+          <w:noProof/>
+        </w:rPr>
+        <w:t xml:space="preserve"> </w:t>
+      </w:r>
+      <w:r>
         <w:rPr>
           <w:rFonts w:ascii="Arial" w:hAnsi="Arial" w:cs="Arial"/>
           <w:b/>
           <w:sz w:val="28"/>
           <w:szCs w:val="24"/>
         </w:rPr>
-      </w:pPr>
+        <w:t xml:space="preserve"> </w:t>
+      </w:r>
       <w:r>
         <w:rPr>
           <w:rFonts w:ascii="Arial" w:hAnsi="Arial" w:cs="Arial"/>
@@ -5311,6 +5329,26 @@
           <w:sz w:val="28"/>
           <w:szCs w:val="24"/>
         </w:rPr>
+        <w:br w:type="page"/>
+      </w:r>
+    </w:p>
+    <w:p>
+      <w:pPr>
+        <w:spacing w:after="48" w:line="240" w:lineRule="auto"/>
+        <w:rPr>
+          <w:rFonts w:ascii="Arial" w:hAnsi="Arial" w:cs="Arial"/>
+          <w:b/>
+          <w:sz w:val="28"/>
+          <w:szCs w:val="24"/>
+        </w:rPr>
+      </w:pPr>
+      <w:r>
+        <w:rPr>
+          <w:rFonts w:ascii="Arial" w:hAnsi="Arial" w:cs="Arial"/>
+          <w:b/>
+          <w:sz w:val="28"/>
+          <w:szCs w:val="24"/>
+        </w:rPr>
         <w:lastRenderedPageBreak/>
         <w:t>6. Diagrama de Classes</w:t>
       </w:r>
@@ -5326,6 +5364,7 @@
       <w:r>
         <w:rPr>
           <w:rFonts w:ascii="Arial" w:hAnsi="Arial" w:cs="Arial"/>
+          <w:noProof/>
         </w:rPr>
         <w:drawing>
           <wp:inline distT="0" distB="0" distL="0" distR="0" wp14:anchorId="79EC626E" wp14:editId="441A58A6">

</xml_diff>

<commit_message>
correção dos requisitos funcionais - gerundio e alteração
</commit_message>
<xml_diff>
--- a/documentação/Trabalho de Graduação - FatecConnect .docx
+++ b/documentação/Trabalho de Graduação - FatecConnect .docx
@@ -583,7 +583,7 @@
                 <w:szCs w:val="24"/>
                 <w:lang w:val="en-US"/>
               </w:rPr>
-              <w:t>: O sistema permite que novos usuários se cadastrem, informando nome, e-mail</w:t>
+              <w:t xml:space="preserve">: </w:t>
             </w:r>
             <w:r>
               <w:rPr>
@@ -591,19 +591,8 @@
                 <w:bCs/>
                 <w:sz w:val="24"/>
                 <w:szCs w:val="24"/>
-                <w:lang w:val="en-US"/>
               </w:rPr>
-              <w:t xml:space="preserve"> e</w:t>
-            </w:r>
-            <w:r>
-              <w:rPr>
-                <w:rFonts w:ascii="Arial" w:hAnsi="Arial" w:cs="Arial"/>
-                <w:bCs/>
-                <w:sz w:val="24"/>
-                <w:szCs w:val="24"/>
-                <w:lang w:val="en-US"/>
-              </w:rPr>
-              <w:t xml:space="preserve"> senha.</w:t>
+              <w:t>O sistema permite que novos usuários realizem o cadastro, informando nome, e-mail e senha.</w:t>
             </w:r>
           </w:p>
         </w:tc>
@@ -733,12 +722,31 @@
             <w:r>
               <w:rPr>
                 <w:rFonts w:ascii="Arial" w:hAnsi="Arial" w:cs="Arial"/>
+                <w:b/>
+                <w:sz w:val="24"/>
+                <w:szCs w:val="24"/>
+                <w:lang w:val="en-US"/>
+              </w:rPr>
+              <w:t>Descrição</w:t>
+            </w:r>
+            <w:r>
+              <w:rPr>
+                <w:rFonts w:ascii="Arial" w:hAnsi="Arial" w:cs="Arial"/>
                 <w:bCs/>
                 <w:sz w:val="24"/>
                 <w:szCs w:val="24"/>
                 <w:lang w:val="en-US"/>
               </w:rPr>
-              <w:t>Descrição: O sistema permite que usuários autenticados acessem a plataforma por meio de e-mail e senha cadastrados.</w:t>
+              <w:t xml:space="preserve">: </w:t>
+            </w:r>
+            <w:r>
+              <w:rPr>
+                <w:rFonts w:ascii="Arial" w:hAnsi="Arial" w:cs="Arial"/>
+                <w:bCs/>
+                <w:sz w:val="24"/>
+                <w:szCs w:val="24"/>
+              </w:rPr>
+              <w:t>O sistema permite que usuários autenticados acessem a plataforma por meio do e-mail e senha previamente cadastrados.</w:t>
             </w:r>
           </w:p>
         </w:tc>
@@ -868,12 +876,12 @@
             <w:r>
               <w:rPr>
                 <w:rFonts w:ascii="Arial" w:hAnsi="Arial" w:cs="Arial"/>
-                <w:bCs/>
+                <w:b/>
                 <w:sz w:val="24"/>
                 <w:szCs w:val="24"/>
                 <w:lang w:val="en-US"/>
               </w:rPr>
-              <w:t>Descrição: O sistema permite que o usuário edite informações do perfil, como foto</w:t>
+              <w:t>Descrição</w:t>
             </w:r>
             <w:r>
               <w:rPr>
@@ -883,7 +891,7 @@
                 <w:szCs w:val="24"/>
                 <w:lang w:val="en-US"/>
               </w:rPr>
-              <w:t xml:space="preserve"> e</w:t>
+              <w:t xml:space="preserve">: </w:t>
             </w:r>
             <w:r>
               <w:rPr>
@@ -891,9 +899,8 @@
                 <w:bCs/>
                 <w:sz w:val="24"/>
                 <w:szCs w:val="24"/>
-                <w:lang w:val="en-US"/>
               </w:rPr>
-              <w:t xml:space="preserve"> biografia.</w:t>
+              <w:t>O sistema permite que o usuário edite as informações do próprio perfil, como a foto de perfil e a biografia.</w:t>
             </w:r>
           </w:p>
         </w:tc>
@@ -1039,7 +1046,16 @@
                 <w:szCs w:val="24"/>
                 <w:lang w:val="en-US"/>
               </w:rPr>
-              <w:t>: O sistema permite que usuários autenticados publiquem conteúdos com título e texto.</w:t>
+              <w:t xml:space="preserve">: </w:t>
+            </w:r>
+            <w:r>
+              <w:rPr>
+                <w:rFonts w:ascii="Arial" w:hAnsi="Arial" w:cs="Arial"/>
+                <w:bCs/>
+                <w:sz w:val="24"/>
+                <w:szCs w:val="24"/>
+              </w:rPr>
+              <w:t>O sistema permite que usuários autenticados publiquem conteúdos, informando um título e um texto.</w:t>
             </w:r>
           </w:p>
         </w:tc>
@@ -1184,7 +1200,16 @@
                 <w:szCs w:val="24"/>
                 <w:lang w:val="en-US"/>
               </w:rPr>
-              <w:t>: O sistema permite que o administrador exclua publicações da plataforma.</w:t>
+              <w:t xml:space="preserve">: </w:t>
+            </w:r>
+            <w:r>
+              <w:rPr>
+                <w:rFonts w:ascii="Arial" w:hAnsi="Arial" w:cs="Arial"/>
+                <w:bCs/>
+                <w:sz w:val="24"/>
+                <w:szCs w:val="24"/>
+              </w:rPr>
+              <w:t>O sistema permite que o administrador exclua publicações da plataforma, removendo o conteúdo permanentemente.</w:t>
             </w:r>
           </w:p>
         </w:tc>
@@ -1329,7 +1354,16 @@
                 <w:szCs w:val="24"/>
                 <w:lang w:val="en-US"/>
               </w:rPr>
-              <w:t>: O sistema permite que usuários comentem publicações feitas por outros membros.</w:t>
+              <w:t xml:space="preserve">: </w:t>
+            </w:r>
+            <w:r>
+              <w:rPr>
+                <w:rFonts w:ascii="Arial" w:hAnsi="Arial" w:cs="Arial"/>
+                <w:bCs/>
+                <w:sz w:val="24"/>
+                <w:szCs w:val="24"/>
+              </w:rPr>
+              <w:t>O sistema permite que usuários registrados adicionem comentários às publicações de outros membros da plataforma.</w:t>
             </w:r>
           </w:p>
         </w:tc>
@@ -1389,12 +1423,23 @@
             <w:r>
               <w:rPr>
                 <w:rFonts w:ascii="Arial" w:hAnsi="Arial" w:cs="Arial"/>
-                <w:bCs/>
                 <w:sz w:val="24"/>
                 <w:szCs w:val="24"/>
                 <w:lang w:val="en-US"/>
               </w:rPr>
-              <w:t>: Registrar Data de Cadastro e Acesso</w:t>
+              <w:t>:</w:t>
+            </w:r>
+            <w:r>
+              <w:t xml:space="preserve"> </w:t>
+            </w:r>
+            <w:r>
+              <w:rPr>
+                <w:rFonts w:ascii="Arial" w:hAnsi="Arial" w:cs="Arial"/>
+                <w:bCs/>
+                <w:sz w:val="24"/>
+                <w:szCs w:val="24"/>
+              </w:rPr>
+              <w:t>Métrica de Atividade de Conta</w:t>
             </w:r>
           </w:p>
         </w:tc>
@@ -1474,62 +1519,7 @@
                 <w:szCs w:val="24"/>
                 <w:lang w:val="en-US"/>
               </w:rPr>
-              <w:t>: O sistema registra automaticamente a data de cadastro do usuário e atualiza a data do último login a cada acesso.</w:t>
-            </w:r>
-          </w:p>
-        </w:tc>
-      </w:tr>
-    </w:tbl>
-    <w:p>
-      <w:pPr>
-        <w:suppressAutoHyphens w:val="0"/>
-        <w:spacing w:after="0" w:line="240" w:lineRule="auto"/>
-        <w:rPr>
-          <w:rFonts w:ascii="Arial" w:hAnsi="Arial" w:cs="Arial"/>
-          <w:bCs/>
-          <w:sz w:val="24"/>
-          <w:szCs w:val="24"/>
-          <w:lang w:val="en-US"/>
-        </w:rPr>
-      </w:pPr>
-    </w:p>
-    <w:tbl>
-      <w:tblPr>
-        <w:tblStyle w:val="Tabelacomgrade"/>
-        <w:tblW w:w="0" w:type="auto"/>
-        <w:tblLook w:val="04A0" w:firstRow="1" w:lastRow="0" w:firstColumn="1" w:lastColumn="0" w:noHBand="0" w:noVBand="1"/>
-      </w:tblPr>
-      <w:tblGrid>
-        <w:gridCol w:w="4320"/>
-        <w:gridCol w:w="4320"/>
-      </w:tblGrid>
-      <w:tr>
-        <w:tc>
-          <w:tcPr>
-            <w:tcW w:w="4320" w:type="dxa"/>
-          </w:tcPr>
-          <w:p>
-            <w:pPr>
-              <w:suppressAutoHyphens w:val="0"/>
-              <w:spacing w:after="0" w:line="240" w:lineRule="auto"/>
-              <w:rPr>
-                <w:rFonts w:ascii="Arial" w:hAnsi="Arial" w:cs="Arial"/>
-                <w:bCs/>
-                <w:sz w:val="24"/>
-                <w:szCs w:val="24"/>
-                <w:lang w:val="en-US"/>
-              </w:rPr>
-            </w:pPr>
-            <w:r>
-              <w:rPr>
-                <w:rFonts w:ascii="Arial" w:hAnsi="Arial" w:cs="Arial"/>
-                <w:b/>
-                <w:bCs/>
-                <w:sz w:val="24"/>
-                <w:szCs w:val="24"/>
-                <w:lang w:val="en-US"/>
-              </w:rPr>
-              <w:t>Nome</w:t>
+              <w:t xml:space="preserve">: </w:t>
             </w:r>
             <w:r>
               <w:rPr>
@@ -1537,89 +1527,8 @@
                 <w:bCs/>
                 <w:sz w:val="24"/>
                 <w:szCs w:val="24"/>
-                <w:lang w:val="en-US"/>
               </w:rPr>
-              <w:t>: Relacionar Postagens e Comentários</w:t>
-            </w:r>
-          </w:p>
-        </w:tc>
-        <w:tc>
-          <w:tcPr>
-            <w:tcW w:w="4320" w:type="dxa"/>
-          </w:tcPr>
-          <w:p>
-            <w:pPr>
-              <w:suppressAutoHyphens w:val="0"/>
-              <w:spacing w:after="0" w:line="240" w:lineRule="auto"/>
-              <w:rPr>
-                <w:rFonts w:ascii="Arial" w:hAnsi="Arial" w:cs="Arial"/>
-                <w:bCs/>
-                <w:sz w:val="24"/>
-                <w:szCs w:val="24"/>
-                <w:lang w:val="en-US"/>
-              </w:rPr>
-            </w:pPr>
-            <w:r>
-              <w:rPr>
-                <w:rFonts w:ascii="Arial" w:hAnsi="Arial" w:cs="Arial"/>
-                <w:b/>
-                <w:bCs/>
-                <w:sz w:val="24"/>
-                <w:szCs w:val="24"/>
-                <w:lang w:val="en-US"/>
-              </w:rPr>
-              <w:t>Visibilidade</w:t>
-            </w:r>
-            <w:r>
-              <w:rPr>
-                <w:rFonts w:ascii="Arial" w:hAnsi="Arial" w:cs="Arial"/>
-                <w:bCs/>
-                <w:sz w:val="24"/>
-                <w:szCs w:val="24"/>
-                <w:lang w:val="en-US"/>
-              </w:rPr>
-              <w:t>: Oculto (O)</w:t>
-            </w:r>
-          </w:p>
-        </w:tc>
-      </w:tr>
-      <w:tr>
-        <w:tc>
-          <w:tcPr>
-            <w:tcW w:w="8640" w:type="dxa"/>
-            <w:gridSpan w:val="2"/>
-          </w:tcPr>
-          <w:p>
-            <w:pPr>
-              <w:suppressAutoHyphens w:val="0"/>
-              <w:spacing w:after="0" w:line="240" w:lineRule="auto"/>
-              <w:rPr>
-                <w:rFonts w:ascii="Arial" w:hAnsi="Arial" w:cs="Arial"/>
-                <w:bCs/>
-                <w:sz w:val="24"/>
-                <w:szCs w:val="24"/>
-                <w:lang w:val="en-US"/>
-              </w:rPr>
-            </w:pPr>
-            <w:r>
-              <w:rPr>
-                <w:rFonts w:ascii="Arial" w:hAnsi="Arial" w:cs="Arial"/>
-                <w:b/>
-                <w:sz w:val="24"/>
-                <w:szCs w:val="24"/>
-                <w:lang w:val="en-US"/>
-              </w:rPr>
-              <w:t>Descrição</w:t>
-            </w:r>
-            <w:r>
-              <w:rPr>
-                <w:rFonts w:ascii="Arial" w:hAnsi="Arial" w:cs="Arial"/>
-                <w:bCs/>
-                <w:sz w:val="24"/>
-                <w:szCs w:val="24"/>
-                <w:lang w:val="en-US"/>
-              </w:rPr>
-              <w:t>: O sistema relaciona postagens e comentários ao respectivo autor, garantindo integridade referencial por meio de chaves estrangeiras.</w:t>
+              <w:t>O sistema registra automaticamente a data de criação da conta no momento do cadastro e atualiza a data do último login a cada novo acesso.</w:t>
             </w:r>
           </w:p>
         </w:tc>
@@ -1777,7 +1686,7 @@
                 <w:sz w:val="24"/>
                 <w:szCs w:val="24"/>
               </w:rPr>
-              <w:t>O sistema remove automaticamente todos os comentários associados ao post excluído.</w:t>
+              <w:t>O sistema remove automaticamente todos os comentários vinculados ao post que for excluído, mantendo a consistência das informações armazenadas.</w:t>
             </w:r>
           </w:p>
         </w:tc>
@@ -1958,7 +1867,7 @@
           <w:szCs w:val="28"/>
         </w:rPr>
         <w:drawing>
-          <wp:inline distT="0" distB="0" distL="0" distR="0" wp14:anchorId="1E25A78C" wp14:editId="3328E902">
+          <wp:inline distT="0" distB="0" distL="0" distR="0" wp14:anchorId="1E25A78C" wp14:editId="26679A3C">
             <wp:extent cx="5760085" cy="3829050"/>
             <wp:effectExtent l="0" t="0" r="0" b="0"/>
             <wp:docPr id="1166518974" name="Imagem 4" descr="Tela de celular com texto preto sobre fundo branco&#10;&#10;O conteúdo gerado por IA pode estar incorreto."/>

</xml_diff>

<commit_message>
atualização dos casos de uso - adição Visualizar Métricas de Conta
</commit_message>
<xml_diff>
--- a/documentação/Trabalho de Graduação - FatecConnect .docx
+++ b/documentação/Trabalho de Graduação - FatecConnect .docx
@@ -1774,11 +1774,7 @@
     <w:p>
       <w:pPr>
         <w:pStyle w:val="Ttulo1"/>
-        <w:numPr>
-          <w:ilvl w:val="0"/>
-          <w:numId w:val="0"/>
-        </w:numPr>
-        <w:ind w:left="432" w:hanging="432"/>
+        <w:jc w:val="center"/>
         <w:rPr>
           <w:rFonts w:ascii="Arial" w:hAnsi="Arial" w:cs="Arial"/>
           <w:b/>
@@ -1791,15 +1787,14 @@
           <w:rFonts w:ascii="Arial" w:hAnsi="Arial" w:cs="Arial"/>
           <w:b/>
           <w:noProof/>
-          <w:color w:val="000000"/>
           <w:sz w:val="28"/>
           <w:szCs w:val="28"/>
         </w:rPr>
         <w:drawing>
-          <wp:inline distT="0" distB="0" distL="0" distR="0" wp14:anchorId="490E61A0" wp14:editId="1F1EFFC3">
-            <wp:extent cx="5777808" cy="4486275"/>
+          <wp:inline distT="0" distB="0" distL="0" distR="0" wp14:anchorId="3F2044F9" wp14:editId="551067F8">
+            <wp:extent cx="5514975" cy="5514975"/>
             <wp:effectExtent l="0" t="0" r="0" b="0"/>
-            <wp:docPr id="186011185" name="Imagem 2" descr="Tela de celular com texto preto sobre fundo branco&#10;&#10;O conteúdo gerado por IA pode estar incorreto."/>
+            <wp:docPr id="1713928445" name="Imagem 4"/>
             <wp:cNvGraphicFramePr>
               <a:graphicFrameLocks xmlns:a="http://schemas.openxmlformats.org/drawingml/2006/main" noChangeAspect="1"/>
             </wp:cNvGraphicFramePr>
@@ -1807,7 +1802,7 @@
               <a:graphicData uri="http://schemas.openxmlformats.org/drawingml/2006/picture">
                 <pic:pic xmlns:pic="http://schemas.openxmlformats.org/drawingml/2006/picture">
                   <pic:nvPicPr>
-                    <pic:cNvPr id="186011185" name="Imagem 2" descr="Tela de celular com texto preto sobre fundo branco&#10;&#10;O conteúdo gerado por IA pode estar incorreto."/>
+                    <pic:cNvPr id="0" name="Picture 13"/>
                     <pic:cNvPicPr>
                       <a:picLocks noChangeAspect="1" noChangeArrowheads="1"/>
                     </pic:cNvPicPr>
@@ -1828,7 +1823,7 @@
                   <pic:spPr bwMode="auto">
                     <a:xfrm>
                       <a:off x="0" y="0"/>
-                      <a:ext cx="5855749" cy="4546793"/>
+                      <a:ext cx="5514975" cy="5514975"/>
                     </a:xfrm>
                     <a:prstGeom prst="rect">
                       <a:avLst/>
@@ -1850,27 +1845,22 @@
         <w:suppressAutoHyphens w:val="0"/>
         <w:spacing w:after="0" w:line="240" w:lineRule="auto"/>
         <w:rPr>
-          <w:rFonts w:ascii="Arial" w:hAnsi="Arial" w:cs="Arial"/>
-          <w:b/>
-          <w:color w:val="000000"/>
-          <w:sz w:val="28"/>
-          <w:szCs w:val="28"/>
-        </w:rPr>
-      </w:pPr>
-      <w:r>
-        <w:rPr>
-          <w:rFonts w:ascii="Arial" w:hAnsi="Arial" w:cs="Arial"/>
-          <w:b/>
+          <w:sz w:val="24"/>
+          <w:szCs w:val="24"/>
+        </w:rPr>
+      </w:pPr>
+      <w:r>
+        <w:rPr>
           <w:noProof/>
-          <w:color w:val="000000"/>
-          <w:sz w:val="28"/>
-          <w:szCs w:val="28"/>
-        </w:rPr>
+          <w:sz w:val="24"/>
+          <w:szCs w:val="24"/>
+        </w:rPr>
+        <w:lastRenderedPageBreak/>
         <w:drawing>
-          <wp:inline distT="0" distB="0" distL="0" distR="0" wp14:anchorId="1E25A78C" wp14:editId="26679A3C">
-            <wp:extent cx="5760085" cy="3829050"/>
+          <wp:inline distT="0" distB="0" distL="0" distR="0" wp14:anchorId="489FF0E1" wp14:editId="66134070">
+            <wp:extent cx="5760085" cy="5220970"/>
             <wp:effectExtent l="0" t="0" r="0" b="0"/>
-            <wp:docPr id="1166518974" name="Imagem 4" descr="Tela de celular com texto preto sobre fundo branco&#10;&#10;O conteúdo gerado por IA pode estar incorreto."/>
+            <wp:docPr id="828760134" name="Imagem 1"/>
             <wp:cNvGraphicFramePr>
               <a:graphicFrameLocks xmlns:a="http://schemas.openxmlformats.org/drawingml/2006/main" noChangeAspect="1"/>
             </wp:cNvGraphicFramePr>
@@ -1878,7 +1868,7 @@
               <a:graphicData uri="http://schemas.openxmlformats.org/drawingml/2006/picture">
                 <pic:pic xmlns:pic="http://schemas.openxmlformats.org/drawingml/2006/picture">
                   <pic:nvPicPr>
-                    <pic:cNvPr id="1166518974" name="Imagem 4" descr="Tela de celular com texto preto sobre fundo branco&#10;&#10;O conteúdo gerado por IA pode estar incorreto."/>
+                    <pic:cNvPr id="0" name="Picture 1"/>
                     <pic:cNvPicPr>
                       <a:picLocks noChangeAspect="1" noChangeArrowheads="1"/>
                     </pic:cNvPicPr>
@@ -1899,7 +1889,7 @@
                   <pic:spPr bwMode="auto">
                     <a:xfrm>
                       <a:off x="0" y="0"/>
-                      <a:ext cx="5760085" cy="3829050"/>
+                      <a:ext cx="5760085" cy="5220970"/>
                     </a:xfrm>
                     <a:prstGeom prst="rect">
                       <a:avLst/>
@@ -1920,6 +1910,34 @@
       <w:pPr>
         <w:suppressAutoHyphens w:val="0"/>
         <w:spacing w:after="0" w:line="240" w:lineRule="auto"/>
+        <w:jc w:val="center"/>
+        <w:rPr>
+          <w:rFonts w:ascii="Arial" w:hAnsi="Arial" w:cs="Arial"/>
+          <w:b/>
+          <w:noProof/>
+          <w:color w:val="000000"/>
+          <w:sz w:val="28"/>
+          <w:szCs w:val="28"/>
+        </w:rPr>
+      </w:pPr>
+    </w:p>
+    <w:p>
+      <w:pPr>
+        <w:suppressAutoHyphens w:val="0"/>
+        <w:spacing w:after="0" w:line="240" w:lineRule="auto"/>
+        <w:rPr>
+          <w:rFonts w:ascii="Arial" w:hAnsi="Arial" w:cs="Arial"/>
+          <w:b/>
+          <w:color w:val="000000"/>
+          <w:sz w:val="28"/>
+          <w:szCs w:val="28"/>
+        </w:rPr>
+      </w:pPr>
+    </w:p>
+    <w:p>
+      <w:pPr>
+        <w:suppressAutoHyphens w:val="0"/>
+        <w:spacing w:after="0" w:line="240" w:lineRule="auto"/>
         <w:rPr>
           <w:rFonts w:ascii="Arial" w:hAnsi="Arial" w:cs="Arial"/>
           <w:b/>
@@ -2728,7 +2746,6 @@
           <w:sz w:val="28"/>
           <w:szCs w:val="28"/>
         </w:rPr>
-        <w:lastRenderedPageBreak/>
         <w:t>Editar Perfil</w:t>
       </w:r>
     </w:p>
@@ -2943,6 +2960,7 @@
           <w:rStyle w:val="Forte"/>
           <w:rFonts w:ascii="Arial" w:hAnsi="Arial" w:cs="Arial"/>
         </w:rPr>
+        <w:lastRenderedPageBreak/>
         <w:t>Cenário Secundário</w:t>
       </w:r>
       <w:r>
@@ -3333,7 +3351,6 @@
           <w:sz w:val="28"/>
           <w:szCs w:val="28"/>
         </w:rPr>
-        <w:lastRenderedPageBreak/>
         <w:t>Excluir Post</w:t>
       </w:r>
     </w:p>
@@ -3726,6 +3743,394 @@
         <w:spacing w:before="120" w:beforeAutospacing="0" w:after="120" w:afterAutospacing="0"/>
         <w:rPr>
           <w:rFonts w:ascii="Arial" w:hAnsi="Arial" w:cs="Arial"/>
+          <w:b/>
+          <w:bCs/>
+        </w:rPr>
+      </w:pPr>
+      <w:r>
+        <w:rPr>
+          <w:rFonts w:ascii="Arial" w:hAnsi="Arial" w:cs="Arial"/>
+        </w:rPr>
+        <w:br/>
+      </w:r>
+      <w:r>
+        <w:rPr>
+          <w:rFonts w:ascii="Arial" w:hAnsi="Arial" w:cs="Arial"/>
+          <w:b/>
+          <w:bCs/>
+        </w:rPr>
+        <w:t>Cenário Principal</w:t>
+      </w:r>
+      <w:r>
+        <w:rPr>
+          <w:rFonts w:ascii="Arial" w:hAnsi="Arial" w:cs="Arial"/>
+        </w:rPr>
+        <w:t>:</w:t>
+      </w:r>
+    </w:p>
+    <w:p>
+      <w:pPr>
+        <w:pStyle w:val="NormalWeb"/>
+        <w:numPr>
+          <w:ilvl w:val="0"/>
+          <w:numId w:val="16"/>
+        </w:numPr>
+        <w:spacing w:before="120" w:beforeAutospacing="0" w:after="120" w:afterAutospacing="0"/>
+        <w:ind w:left="0" w:firstLine="0"/>
+        <w:rPr>
+          <w:rFonts w:ascii="Arial" w:hAnsi="Arial" w:cs="Arial"/>
+        </w:rPr>
+      </w:pPr>
+      <w:r>
+        <w:rPr>
+          <w:rFonts w:ascii="Arial" w:hAnsi="Arial" w:cs="Arial"/>
+        </w:rPr>
+        <w:t>Administrador acessa a área de estatísticas.</w:t>
+      </w:r>
+    </w:p>
+    <w:p>
+      <w:pPr>
+        <w:pStyle w:val="NormalWeb"/>
+        <w:numPr>
+          <w:ilvl w:val="0"/>
+          <w:numId w:val="16"/>
+        </w:numPr>
+        <w:spacing w:before="120" w:beforeAutospacing="0" w:after="120" w:afterAutospacing="0"/>
+        <w:ind w:left="0" w:firstLine="0"/>
+        <w:rPr>
+          <w:rFonts w:ascii="Arial" w:hAnsi="Arial" w:cs="Arial"/>
+        </w:rPr>
+      </w:pPr>
+      <w:r>
+        <w:rPr>
+          <w:rFonts w:ascii="Arial" w:hAnsi="Arial" w:cs="Arial"/>
+        </w:rPr>
+        <w:t>Sistema consulta o banco de dados em busca dos usuários cadastrados.</w:t>
+      </w:r>
+    </w:p>
+    <w:p>
+      <w:pPr>
+        <w:pStyle w:val="NormalWeb"/>
+        <w:numPr>
+          <w:ilvl w:val="0"/>
+          <w:numId w:val="16"/>
+        </w:numPr>
+        <w:spacing w:before="120" w:beforeAutospacing="0" w:after="120" w:afterAutospacing="0"/>
+        <w:ind w:left="0" w:firstLine="0"/>
+        <w:rPr>
+          <w:rFonts w:ascii="Arial" w:hAnsi="Arial" w:cs="Arial"/>
+        </w:rPr>
+      </w:pPr>
+      <w:r>
+        <w:rPr>
+          <w:rFonts w:ascii="Arial" w:hAnsi="Arial" w:cs="Arial"/>
+        </w:rPr>
+        <w:t>Sistema recupera e exibe a lista de usuários com as seguintes informações:</w:t>
+      </w:r>
+    </w:p>
+    <w:p>
+      <w:pPr>
+        <w:pStyle w:val="NormalWeb"/>
+        <w:numPr>
+          <w:ilvl w:val="1"/>
+          <w:numId w:val="16"/>
+        </w:numPr>
+        <w:spacing w:before="120" w:beforeAutospacing="0" w:after="120" w:afterAutospacing="0"/>
+        <w:ind w:left="2291" w:hanging="1440"/>
+        <w:rPr>
+          <w:rFonts w:ascii="Arial" w:hAnsi="Arial" w:cs="Arial"/>
+        </w:rPr>
+      </w:pPr>
+      <w:r>
+        <w:rPr>
+          <w:rFonts w:ascii="Arial" w:hAnsi="Arial" w:cs="Arial"/>
+        </w:rPr>
+        <w:t>Nome</w:t>
+      </w:r>
+    </w:p>
+    <w:p>
+      <w:pPr>
+        <w:pStyle w:val="NormalWeb"/>
+        <w:numPr>
+          <w:ilvl w:val="1"/>
+          <w:numId w:val="16"/>
+        </w:numPr>
+        <w:spacing w:before="120" w:beforeAutospacing="0" w:after="120" w:afterAutospacing="0"/>
+        <w:ind w:left="851" w:firstLine="0"/>
+        <w:rPr>
+          <w:rFonts w:ascii="Arial" w:hAnsi="Arial" w:cs="Arial"/>
+        </w:rPr>
+      </w:pPr>
+      <w:r>
+        <w:rPr>
+          <w:rFonts w:ascii="Arial" w:hAnsi="Arial" w:cs="Arial"/>
+        </w:rPr>
+        <w:t>Data de criação da conta</w:t>
+      </w:r>
+    </w:p>
+    <w:p>
+      <w:pPr>
+        <w:pStyle w:val="NormalWeb"/>
+        <w:numPr>
+          <w:ilvl w:val="1"/>
+          <w:numId w:val="16"/>
+        </w:numPr>
+        <w:spacing w:before="120" w:beforeAutospacing="0" w:after="120" w:afterAutospacing="0"/>
+        <w:ind w:left="851" w:firstLine="0"/>
+        <w:rPr>
+          <w:rFonts w:ascii="Arial" w:hAnsi="Arial" w:cs="Arial"/>
+        </w:rPr>
+      </w:pPr>
+      <w:r>
+        <w:rPr>
+          <w:rFonts w:ascii="Arial" w:hAnsi="Arial" w:cs="Arial"/>
+        </w:rPr>
+        <w:t>Data do último login</w:t>
+      </w:r>
+    </w:p>
+    <w:p>
+      <w:pPr>
+        <w:pStyle w:val="NormalWeb"/>
+        <w:numPr>
+          <w:ilvl w:val="0"/>
+          <w:numId w:val="16"/>
+        </w:numPr>
+        <w:spacing w:before="120" w:beforeAutospacing="0" w:after="120" w:afterAutospacing="0"/>
+        <w:ind w:left="0" w:firstLine="0"/>
+        <w:rPr>
+          <w:rFonts w:ascii="Arial" w:hAnsi="Arial" w:cs="Arial"/>
+        </w:rPr>
+      </w:pPr>
+      <w:r>
+        <w:rPr>
+          <w:rFonts w:ascii="Arial" w:hAnsi="Arial" w:cs="Arial"/>
+        </w:rPr>
+        <w:t>Sistema apresenta os dados em formato de tabela na interface.</w:t>
+      </w:r>
+    </w:p>
+    <w:p>
+      <w:pPr>
+        <w:pStyle w:val="NormalWeb"/>
+        <w:spacing w:before="120" w:beforeAutospacing="0" w:after="120" w:afterAutospacing="0"/>
+        <w:rPr>
+          <w:rFonts w:ascii="Arial" w:hAnsi="Arial" w:cs="Arial"/>
+        </w:rPr>
+      </w:pPr>
+    </w:p>
+    <w:p>
+      <w:pPr>
+        <w:pStyle w:val="NormalWeb"/>
+        <w:spacing w:before="120" w:beforeAutospacing="0" w:after="120" w:afterAutospacing="0"/>
+        <w:rPr>
+          <w:rFonts w:ascii="Arial" w:hAnsi="Arial" w:cs="Arial"/>
+        </w:rPr>
+      </w:pPr>
+      <w:r>
+        <w:rPr>
+          <w:rFonts w:ascii="Arial" w:hAnsi="Arial" w:cs="Arial"/>
+          <w:b/>
+          <w:bCs/>
+        </w:rPr>
+        <w:t>Cenário Secundário</w:t>
+      </w:r>
+      <w:r>
+        <w:rPr>
+          <w:rFonts w:ascii="Arial" w:hAnsi="Arial" w:cs="Arial"/>
+        </w:rPr>
+        <w:t>:</w:t>
+      </w:r>
+      <w:r>
+        <w:rPr>
+          <w:rFonts w:ascii="Arial" w:hAnsi="Arial" w:cs="Arial"/>
+        </w:rPr>
+        <w:br/>
+      </w:r>
+      <w:r>
+        <w:rPr>
+          <w:rFonts w:ascii="Arial" w:hAnsi="Arial" w:cs="Arial"/>
+        </w:rPr>
+        <w:t>2.1. Não há usuários cadastrados.</w:t>
+      </w:r>
+      <w:r>
+        <w:rPr>
+          <w:rFonts w:ascii="Arial" w:hAnsi="Arial" w:cs="Arial"/>
+        </w:rPr>
+        <w:br/>
+      </w:r>
+      <w:r>
+        <w:rPr>
+          <w:rFonts w:ascii="Arial" w:hAnsi="Arial" w:cs="Arial"/>
+        </w:rPr>
+        <w:t> </w:t>
+      </w:r>
+      <w:r>
+        <w:rPr>
+          <w:rFonts w:ascii="Arial" w:hAnsi="Arial" w:cs="Arial"/>
+        </w:rPr>
+        <w:t> </w:t>
+      </w:r>
+      <w:r>
+        <w:rPr>
+          <w:rFonts w:ascii="Arial" w:hAnsi="Arial" w:cs="Arial"/>
+        </w:rPr>
+        <w:t>→ Sistema informa que não há dados para exibir.</w:t>
+      </w:r>
+    </w:p>
+    <w:p>
+      <w:pPr>
+        <w:pStyle w:val="NormalWeb"/>
+        <w:spacing w:before="120" w:beforeAutospacing="0" w:after="120" w:afterAutospacing="0"/>
+        <w:rPr>
+          <w:rFonts w:ascii="Arial" w:hAnsi="Arial" w:cs="Arial"/>
+        </w:rPr>
+      </w:pPr>
+      <w:r>
+        <w:rPr>
+          <w:rFonts w:ascii="Arial" w:hAnsi="Arial" w:cs="Arial"/>
+        </w:rPr>
+        <w:t>2.2. Erro ao conectar com o banco de dados.</w:t>
+      </w:r>
+      <w:r>
+        <w:rPr>
+          <w:rFonts w:ascii="Arial" w:hAnsi="Arial" w:cs="Arial"/>
+        </w:rPr>
+        <w:br/>
+      </w:r>
+      <w:r>
+        <w:rPr>
+          <w:rFonts w:ascii="Arial" w:hAnsi="Arial" w:cs="Arial"/>
+        </w:rPr>
+        <w:t> </w:t>
+      </w:r>
+      <w:r>
+        <w:rPr>
+          <w:rFonts w:ascii="Arial" w:hAnsi="Arial" w:cs="Arial"/>
+        </w:rPr>
+        <w:t> </w:t>
+      </w:r>
+      <w:r>
+        <w:rPr>
+          <w:rFonts w:ascii="Arial" w:hAnsi="Arial" w:cs="Arial"/>
+        </w:rPr>
+        <w:t>→ Sistema exibe mensagem de erro técnico e recomenda tentar novamente mais tarde.</w:t>
+      </w:r>
+    </w:p>
+    <w:p>
+      <w:pPr>
+        <w:pStyle w:val="NormalWeb"/>
+        <w:spacing w:before="120" w:beforeAutospacing="0" w:after="120" w:afterAutospacing="0"/>
+        <w:rPr>
+          <w:rStyle w:val="Forte"/>
+          <w:rFonts w:ascii="Arial" w:hAnsi="Arial" w:cs="Arial"/>
+        </w:rPr>
+      </w:pPr>
+    </w:p>
+    <w:p>
+      <w:pPr>
+        <w:pStyle w:val="NormalWeb"/>
+        <w:numPr>
+          <w:ilvl w:val="0"/>
+          <w:numId w:val="5"/>
+        </w:numPr>
+        <w:spacing w:before="120" w:beforeAutospacing="0" w:after="120" w:afterAutospacing="0"/>
+        <w:ind w:left="0" w:firstLine="0"/>
+        <w:rPr>
+          <w:rFonts w:ascii="Arial" w:hAnsi="Arial" w:cs="Arial"/>
+          <w:sz w:val="28"/>
+          <w:szCs w:val="28"/>
+        </w:rPr>
+      </w:pPr>
+      <w:r>
+        <w:rPr>
+          <w:rFonts w:ascii="Arial" w:hAnsi="Arial" w:cs="Arial"/>
+          <w:sz w:val="28"/>
+          <w:szCs w:val="28"/>
+        </w:rPr>
+        <w:t>Visualizar Métricas de Conta</w:t>
+      </w:r>
+    </w:p>
+    <w:p>
+      <w:pPr>
+        <w:pStyle w:val="NormalWeb"/>
+        <w:spacing w:before="120" w:beforeAutospacing="0" w:after="120" w:afterAutospacing="0"/>
+        <w:rPr>
+          <w:rFonts w:ascii="Arial" w:hAnsi="Arial" w:cs="Arial"/>
+          <w:sz w:val="28"/>
+          <w:szCs w:val="28"/>
+        </w:rPr>
+      </w:pPr>
+    </w:p>
+    <w:p>
+      <w:pPr>
+        <w:pStyle w:val="NormalWeb"/>
+        <w:spacing w:before="120" w:beforeAutospacing="0" w:after="120" w:afterAutospacing="0"/>
+        <w:rPr>
+          <w:rFonts w:ascii="Arial" w:hAnsi="Arial" w:cs="Arial"/>
+        </w:rPr>
+      </w:pPr>
+      <w:r>
+        <w:rPr>
+          <w:rFonts w:ascii="Arial" w:hAnsi="Arial" w:cs="Arial"/>
+          <w:b/>
+          <w:bCs/>
+        </w:rPr>
+        <w:t>Sumário</w:t>
+      </w:r>
+      <w:r>
+        <w:rPr>
+          <w:rFonts w:ascii="Arial" w:hAnsi="Arial" w:cs="Arial"/>
+        </w:rPr>
+        <w:t>:</w:t>
+      </w:r>
+      <w:r>
+        <w:rPr>
+          <w:sz w:val="20"/>
+          <w:szCs w:val="20"/>
+        </w:rPr>
+        <w:t xml:space="preserve"> </w:t>
+      </w:r>
+      <w:r>
+        <w:rPr>
+          <w:rFonts w:ascii="Arial" w:hAnsi="Arial" w:cs="Arial"/>
+        </w:rPr>
+        <w:t>Permite que o administrador visualize informações sobre a data de criação da conta e o último acesso de cada usuário.</w:t>
+      </w:r>
+    </w:p>
+    <w:p>
+      <w:pPr>
+        <w:pStyle w:val="NormalWeb"/>
+        <w:spacing w:before="120" w:beforeAutospacing="0" w:after="120" w:afterAutospacing="0"/>
+        <w:rPr>
+          <w:rFonts w:ascii="Arial" w:hAnsi="Arial" w:cs="Arial"/>
+        </w:rPr>
+      </w:pPr>
+      <w:r>
+        <w:rPr>
+          <w:rFonts w:ascii="Arial" w:hAnsi="Arial" w:cs="Arial"/>
+        </w:rPr>
+        <w:br/>
+      </w:r>
+      <w:r>
+        <w:rPr>
+          <w:rFonts w:ascii="Arial" w:hAnsi="Arial" w:cs="Arial"/>
+          <w:b/>
+          <w:bCs/>
+        </w:rPr>
+        <w:t>Ator Principal</w:t>
+      </w:r>
+      <w:r>
+        <w:rPr>
+          <w:rFonts w:ascii="Arial" w:hAnsi="Arial" w:cs="Arial"/>
+        </w:rPr>
+        <w:t>: Administrador</w:t>
+      </w:r>
+    </w:p>
+    <w:p>
+      <w:pPr>
+        <w:pStyle w:val="NormalWeb"/>
+        <w:spacing w:before="120" w:beforeAutospacing="0" w:after="120" w:afterAutospacing="0"/>
+        <w:rPr>
+          <w:rFonts w:ascii="Arial" w:hAnsi="Arial" w:cs="Arial"/>
         </w:rPr>
       </w:pPr>
       <w:r>
@@ -3826,6 +4231,7 @@
         <w:rPr>
           <w:rFonts w:ascii="Arial" w:hAnsi="Arial" w:cs="Arial"/>
         </w:rPr>
+        <w:lastRenderedPageBreak/>
         <w:t>Sistema salva o comentário vinculado ao post e ao usuário.</w:t>
       </w:r>
     </w:p>
@@ -3911,15 +4317,6 @@
         </w:rPr>
         <w:t>→ Sistema exibe mensagem de erro.</w:t>
       </w:r>
-    </w:p>
-    <w:p>
-      <w:pPr>
-        <w:pStyle w:val="NormalWeb"/>
-        <w:spacing w:before="120" w:beforeAutospacing="0" w:after="120" w:afterAutospacing="0"/>
-        <w:rPr>
-          <w:rFonts w:ascii="Arial" w:hAnsi="Arial" w:cs="Arial"/>
-        </w:rPr>
-      </w:pPr>
     </w:p>
     <w:p>
       <w:pPr>
@@ -3956,7 +4353,6 @@
           <w:sz w:val="28"/>
           <w:szCs w:val="28"/>
         </w:rPr>
-        <w:lastRenderedPageBreak/>
         <w:t>Registrar data de cadastro e acesso</w:t>
       </w:r>
     </w:p>
@@ -4177,7 +4573,7 @@
     <w:p>
       <w:pPr>
         <w:suppressAutoHyphens w:val="0"/>
-        <w:spacing w:before="120" w:after="120" w:line="240" w:lineRule="auto"/>
+        <w:spacing w:after="0" w:line="240" w:lineRule="auto"/>
         <w:rPr>
           <w:rFonts w:ascii="Arial" w:hAnsi="Arial" w:cs="Arial"/>
           <w:b/>
@@ -4186,252 +4582,6 @@
           <w:szCs w:val="28"/>
         </w:rPr>
       </w:pPr>
-    </w:p>
-    <w:p>
-      <w:pPr>
-        <w:pStyle w:val="PargrafodaLista"/>
-        <w:numPr>
-          <w:ilvl w:val="0"/>
-          <w:numId w:val="5"/>
-        </w:numPr>
-        <w:suppressAutoHyphens w:val="0"/>
-        <w:spacing w:before="120" w:after="120" w:line="240" w:lineRule="auto"/>
-        <w:rPr>
-          <w:rFonts w:ascii="Arial" w:hAnsi="Arial" w:cs="Arial"/>
-          <w:bCs/>
-          <w:color w:val="000000"/>
-          <w:sz w:val="28"/>
-          <w:szCs w:val="28"/>
-        </w:rPr>
-      </w:pPr>
-      <w:r>
-        <w:rPr>
-          <w:rFonts w:ascii="Arial" w:hAnsi="Arial" w:cs="Arial"/>
-          <w:bCs/>
-          <w:color w:val="000000"/>
-          <w:sz w:val="28"/>
-          <w:szCs w:val="28"/>
-        </w:rPr>
-        <w:t>Relacionar postagens com comentários</w:t>
-      </w:r>
-    </w:p>
-    <w:p>
-      <w:pPr>
-        <w:suppressAutoHyphens w:val="0"/>
-        <w:spacing w:before="120" w:after="120" w:line="240" w:lineRule="auto"/>
-        <w:rPr>
-          <w:rFonts w:ascii="Arial" w:hAnsi="Arial" w:cs="Arial"/>
-          <w:bCs/>
-          <w:color w:val="000000"/>
-          <w:sz w:val="28"/>
-          <w:szCs w:val="28"/>
-        </w:rPr>
-      </w:pPr>
-    </w:p>
-    <w:p>
-      <w:pPr>
-        <w:pStyle w:val="NormalWeb"/>
-        <w:spacing w:before="120" w:beforeAutospacing="0" w:after="120" w:afterAutospacing="0"/>
-        <w:rPr>
-          <w:rFonts w:ascii="Arial" w:hAnsi="Arial" w:cs="Arial"/>
-        </w:rPr>
-      </w:pPr>
-      <w:r>
-        <w:rPr>
-          <w:rStyle w:val="Forte"/>
-          <w:rFonts w:ascii="Arial" w:hAnsi="Arial" w:cs="Arial"/>
-        </w:rPr>
-        <w:t>Sumário</w:t>
-      </w:r>
-      <w:r>
-        <w:rPr>
-          <w:rFonts w:ascii="Arial" w:hAnsi="Arial" w:cs="Arial"/>
-        </w:rPr>
-        <w:t>: Garante que cada post e comentário esteja vinculado ao autor.</w:t>
-      </w:r>
-    </w:p>
-    <w:p>
-      <w:pPr>
-        <w:pStyle w:val="NormalWeb"/>
-        <w:spacing w:before="120" w:beforeAutospacing="0" w:after="120" w:afterAutospacing="0"/>
-        <w:rPr>
-          <w:rFonts w:ascii="Arial" w:hAnsi="Arial" w:cs="Arial"/>
-        </w:rPr>
-      </w:pPr>
-      <w:r>
-        <w:rPr>
-          <w:rFonts w:ascii="Arial" w:hAnsi="Arial" w:cs="Arial"/>
-        </w:rPr>
-        <w:br/>
-      </w:r>
-      <w:r>
-        <w:rPr>
-          <w:rStyle w:val="Forte"/>
-          <w:rFonts w:ascii="Arial" w:hAnsi="Arial" w:cs="Arial"/>
-        </w:rPr>
-        <w:t>Ator Principal</w:t>
-      </w:r>
-      <w:r>
-        <w:rPr>
-          <w:rFonts w:ascii="Arial" w:hAnsi="Arial" w:cs="Arial"/>
-        </w:rPr>
-        <w:t>: Sistema</w:t>
-      </w:r>
-    </w:p>
-    <w:p>
-      <w:pPr>
-        <w:pStyle w:val="NormalWeb"/>
-        <w:spacing w:before="120" w:beforeAutospacing="0" w:after="120" w:afterAutospacing="0"/>
-        <w:rPr>
-          <w:rFonts w:ascii="Arial" w:hAnsi="Arial" w:cs="Arial"/>
-        </w:rPr>
-      </w:pPr>
-      <w:r>
-        <w:rPr>
-          <w:rFonts w:ascii="Arial" w:hAnsi="Arial" w:cs="Arial"/>
-        </w:rPr>
-        <w:br/>
-      </w:r>
-      <w:r>
-        <w:rPr>
-          <w:rStyle w:val="Forte"/>
-          <w:rFonts w:ascii="Arial" w:hAnsi="Arial" w:cs="Arial"/>
-        </w:rPr>
-        <w:t>Cenário Principal</w:t>
-      </w:r>
-      <w:r>
-        <w:rPr>
-          <w:rFonts w:ascii="Arial" w:hAnsi="Arial" w:cs="Arial"/>
-        </w:rPr>
-        <w:t>:</w:t>
-      </w:r>
-    </w:p>
-    <w:p>
-      <w:pPr>
-        <w:pStyle w:val="NormalWeb"/>
-        <w:numPr>
-          <w:ilvl w:val="0"/>
-          <w:numId w:val="14"/>
-        </w:numPr>
-        <w:spacing w:before="120" w:beforeAutospacing="0" w:after="120" w:afterAutospacing="0"/>
-        <w:ind w:left="0" w:firstLine="0"/>
-        <w:rPr>
-          <w:rFonts w:ascii="Arial" w:hAnsi="Arial" w:cs="Arial"/>
-        </w:rPr>
-      </w:pPr>
-      <w:r>
-        <w:rPr>
-          <w:rFonts w:ascii="Arial" w:hAnsi="Arial" w:cs="Arial"/>
-        </w:rPr>
-        <w:t>Usuário cria um post ou comentário.</w:t>
-      </w:r>
-    </w:p>
-    <w:p>
-      <w:pPr>
-        <w:pStyle w:val="NormalWeb"/>
-        <w:numPr>
-          <w:ilvl w:val="0"/>
-          <w:numId w:val="14"/>
-        </w:numPr>
-        <w:spacing w:before="120" w:beforeAutospacing="0" w:after="120" w:afterAutospacing="0"/>
-        <w:ind w:left="0" w:firstLine="0"/>
-        <w:rPr>
-          <w:rFonts w:ascii="Arial" w:hAnsi="Arial" w:cs="Arial"/>
-        </w:rPr>
-      </w:pPr>
-      <w:r>
-        <w:rPr>
-          <w:rFonts w:ascii="Arial" w:hAnsi="Arial" w:cs="Arial"/>
-        </w:rPr>
-        <w:t>Sistema registra a identificação do autor.</w:t>
-      </w:r>
-    </w:p>
-    <w:p>
-      <w:pPr>
-        <w:pStyle w:val="NormalWeb"/>
-        <w:numPr>
-          <w:ilvl w:val="0"/>
-          <w:numId w:val="14"/>
-        </w:numPr>
-        <w:spacing w:before="120" w:beforeAutospacing="0" w:after="120" w:afterAutospacing="0"/>
-        <w:ind w:left="0" w:firstLine="0"/>
-        <w:rPr>
-          <w:rFonts w:ascii="Arial" w:hAnsi="Arial" w:cs="Arial"/>
-        </w:rPr>
-      </w:pPr>
-      <w:r>
-        <w:rPr>
-          <w:rFonts w:ascii="Arial" w:hAnsi="Arial" w:cs="Arial"/>
-        </w:rPr>
-        <w:t>Sistema relaciona o conteúdo ao autor no banco de dados por meio de chave estrangeira.</w:t>
-      </w:r>
-    </w:p>
-    <w:p>
-      <w:pPr>
-        <w:pStyle w:val="NormalWeb"/>
-        <w:spacing w:before="120" w:beforeAutospacing="0" w:after="120" w:afterAutospacing="0"/>
-        <w:rPr>
-          <w:rFonts w:ascii="Arial" w:hAnsi="Arial" w:cs="Arial"/>
-        </w:rPr>
-      </w:pPr>
-    </w:p>
-    <w:p>
-      <w:pPr>
-        <w:pStyle w:val="NormalWeb"/>
-        <w:spacing w:before="120" w:beforeAutospacing="0" w:after="120" w:afterAutospacing="0"/>
-        <w:rPr>
-          <w:rFonts w:ascii="Arial" w:hAnsi="Arial" w:cs="Arial"/>
-        </w:rPr>
-      </w:pPr>
-      <w:r>
-        <w:rPr>
-          <w:rStyle w:val="Forte"/>
-          <w:rFonts w:ascii="Arial" w:hAnsi="Arial" w:cs="Arial"/>
-        </w:rPr>
-        <w:t>Cenário Secundário</w:t>
-      </w:r>
-      <w:r>
-        <w:rPr>
-          <w:rFonts w:ascii="Arial" w:hAnsi="Arial" w:cs="Arial"/>
-        </w:rPr>
-        <w:t>:</w:t>
-      </w:r>
-      <w:r>
-        <w:rPr>
-          <w:rFonts w:ascii="Arial" w:hAnsi="Arial" w:cs="Arial"/>
-        </w:rPr>
-        <w:br/>
-      </w:r>
-      <w:r>
-        <w:rPr>
-          <w:rStyle w:val="nfase"/>
-          <w:rFonts w:ascii="Arial" w:hAnsi="Arial" w:cs="Arial"/>
-        </w:rPr>
-        <w:t>N/A (ação automática do sistema)</w:t>
-      </w:r>
-    </w:p>
-    <w:p>
-      <w:pPr>
-        <w:suppressAutoHyphens w:val="0"/>
-        <w:spacing w:after="0" w:line="240" w:lineRule="auto"/>
-        <w:rPr>
-          <w:rFonts w:ascii="Arial" w:hAnsi="Arial" w:cs="Arial"/>
-          <w:b/>
-          <w:color w:val="000000"/>
-          <w:sz w:val="28"/>
-          <w:szCs w:val="28"/>
-        </w:rPr>
-      </w:pPr>
-      <w:r>
-        <w:rPr>
-          <w:rFonts w:ascii="Arial" w:hAnsi="Arial" w:cs="Arial"/>
-          <w:b/>
-          <w:color w:val="000000"/>
-          <w:sz w:val="28"/>
-          <w:szCs w:val="28"/>
-        </w:rPr>
-        <w:br w:type="page"/>
-      </w:r>
     </w:p>
     <w:p>
       <w:pPr>
@@ -4459,7 +4609,6 @@
           <w:sz w:val="28"/>
           <w:szCs w:val="28"/>
         </w:rPr>
-        <w:lastRenderedPageBreak/>
         <w:t xml:space="preserve">Excluir comentários </w:t>
       </w:r>
     </w:p>
@@ -4693,6 +4842,7 @@
           <w:sz w:val="28"/>
           <w:szCs w:val="28"/>
         </w:rPr>
+        <w:lastRenderedPageBreak/>
         <w:br w:type="page"/>
       </w:r>
     </w:p>
@@ -6584,6 +6734,123 @@
     </w:lvl>
   </w:abstractNum>
   <w:abstractNum w:abstractNumId="8" w15:restartNumberingAfterBreak="0">
+    <w:nsid w:val="3F5B4FE7"/>
+    <w:multiLevelType w:val="multilevel"/>
+    <w:tmpl w:val="477A8EE8"/>
+    <w:lvl w:ilvl="0">
+      <w:start w:val="1"/>
+      <w:numFmt w:val="decimal"/>
+      <w:lvlText w:val="%1."/>
+      <w:lvlJc w:val="left"/>
+      <w:pPr>
+        <w:tabs>
+          <w:tab w:val="num" w:pos="720"/>
+        </w:tabs>
+        <w:ind w:left="720" w:hanging="360"/>
+      </w:pPr>
+    </w:lvl>
+    <w:lvl w:ilvl="1">
+      <w:start w:val="1"/>
+      <w:numFmt w:val="bullet"/>
+      <w:lvlText w:val="o"/>
+      <w:lvlJc w:val="left"/>
+      <w:pPr>
+        <w:tabs>
+          <w:tab w:val="num" w:pos="1440"/>
+        </w:tabs>
+        <w:ind w:left="1440" w:hanging="360"/>
+      </w:pPr>
+      <w:rPr>
+        <w:rFonts w:ascii="Courier New" w:hAnsi="Courier New" w:hint="default"/>
+        <w:sz w:val="20"/>
+      </w:rPr>
+    </w:lvl>
+    <w:lvl w:ilvl="2" w:tentative="1">
+      <w:start w:val="1"/>
+      <w:numFmt w:val="decimal"/>
+      <w:lvlText w:val="%3."/>
+      <w:lvlJc w:val="left"/>
+      <w:pPr>
+        <w:tabs>
+          <w:tab w:val="num" w:pos="2160"/>
+        </w:tabs>
+        <w:ind w:left="2160" w:hanging="360"/>
+      </w:pPr>
+    </w:lvl>
+    <w:lvl w:ilvl="3" w:tentative="1">
+      <w:start w:val="1"/>
+      <w:numFmt w:val="decimal"/>
+      <w:lvlText w:val="%4."/>
+      <w:lvlJc w:val="left"/>
+      <w:pPr>
+        <w:tabs>
+          <w:tab w:val="num" w:pos="2880"/>
+        </w:tabs>
+        <w:ind w:left="2880" w:hanging="360"/>
+      </w:pPr>
+    </w:lvl>
+    <w:lvl w:ilvl="4" w:tentative="1">
+      <w:start w:val="1"/>
+      <w:numFmt w:val="decimal"/>
+      <w:lvlText w:val="%5."/>
+      <w:lvlJc w:val="left"/>
+      <w:pPr>
+        <w:tabs>
+          <w:tab w:val="num" w:pos="3600"/>
+        </w:tabs>
+        <w:ind w:left="3600" w:hanging="360"/>
+      </w:pPr>
+    </w:lvl>
+    <w:lvl w:ilvl="5" w:tentative="1">
+      <w:start w:val="1"/>
+      <w:numFmt w:val="decimal"/>
+      <w:lvlText w:val="%6."/>
+      <w:lvlJc w:val="left"/>
+      <w:pPr>
+        <w:tabs>
+          <w:tab w:val="num" w:pos="4320"/>
+        </w:tabs>
+        <w:ind w:left="4320" w:hanging="360"/>
+      </w:pPr>
+    </w:lvl>
+    <w:lvl w:ilvl="6" w:tentative="1">
+      <w:start w:val="1"/>
+      <w:numFmt w:val="decimal"/>
+      <w:lvlText w:val="%7."/>
+      <w:lvlJc w:val="left"/>
+      <w:pPr>
+        <w:tabs>
+          <w:tab w:val="num" w:pos="5040"/>
+        </w:tabs>
+        <w:ind w:left="5040" w:hanging="360"/>
+      </w:pPr>
+    </w:lvl>
+    <w:lvl w:ilvl="7" w:tentative="1">
+      <w:start w:val="1"/>
+      <w:numFmt w:val="decimal"/>
+      <w:lvlText w:val="%8."/>
+      <w:lvlJc w:val="left"/>
+      <w:pPr>
+        <w:tabs>
+          <w:tab w:val="num" w:pos="5760"/>
+        </w:tabs>
+        <w:ind w:left="5760" w:hanging="360"/>
+      </w:pPr>
+    </w:lvl>
+    <w:lvl w:ilvl="8" w:tentative="1">
+      <w:start w:val="1"/>
+      <w:numFmt w:val="decimal"/>
+      <w:lvlText w:val="%9."/>
+      <w:lvlJc w:val="left"/>
+      <w:pPr>
+        <w:tabs>
+          <w:tab w:val="num" w:pos="6480"/>
+        </w:tabs>
+        <w:ind w:left="6480" w:hanging="360"/>
+      </w:pPr>
+    </w:lvl>
+  </w:abstractNum>
+  <w:abstractNum w:abstractNumId="9" w15:restartNumberingAfterBreak="0">
     <w:nsid w:val="45C605EB"/>
     <w:multiLevelType w:val="multilevel"/>
     <w:tmpl w:val="607A816C"/>
@@ -6696,7 +6963,7 @@
       </w:pPr>
     </w:lvl>
   </w:abstractNum>
-  <w:abstractNum w:abstractNumId="9" w15:restartNumberingAfterBreak="0">
+  <w:abstractNum w:abstractNumId="10" w15:restartNumberingAfterBreak="0">
     <w:nsid w:val="4EF3004F"/>
     <w:multiLevelType w:val="multilevel"/>
     <w:tmpl w:val="EE9C7582"/>
@@ -6809,7 +7076,7 @@
       </w:pPr>
     </w:lvl>
   </w:abstractNum>
-  <w:abstractNum w:abstractNumId="10" w15:restartNumberingAfterBreak="0">
+  <w:abstractNum w:abstractNumId="11" w15:restartNumberingAfterBreak="0">
     <w:nsid w:val="55236E6F"/>
     <w:multiLevelType w:val="multilevel"/>
     <w:tmpl w:val="CB24CC70"/>
@@ -6922,7 +7189,7 @@
       </w:pPr>
     </w:lvl>
   </w:abstractNum>
-  <w:abstractNum w:abstractNumId="11" w15:restartNumberingAfterBreak="0">
+  <w:abstractNum w:abstractNumId="12" w15:restartNumberingAfterBreak="0">
     <w:nsid w:val="59276330"/>
     <w:multiLevelType w:val="hybridMultilevel"/>
     <w:tmpl w:val="CE9A7E66"/>
@@ -7008,7 +7275,7 @@
       </w:pPr>
     </w:lvl>
   </w:abstractNum>
-  <w:abstractNum w:abstractNumId="12" w15:restartNumberingAfterBreak="0">
+  <w:abstractNum w:abstractNumId="13" w15:restartNumberingAfterBreak="0">
     <w:nsid w:val="636B5343"/>
     <w:multiLevelType w:val="multilevel"/>
     <w:tmpl w:val="138C3A28"/>
@@ -7094,7 +7361,7 @@
       </w:pPr>
     </w:lvl>
   </w:abstractNum>
-  <w:abstractNum w:abstractNumId="13" w15:restartNumberingAfterBreak="0">
+  <w:abstractNum w:abstractNumId="14" w15:restartNumberingAfterBreak="0">
     <w:nsid w:val="65506B18"/>
     <w:multiLevelType w:val="multilevel"/>
     <w:tmpl w:val="844E2AD0"/>
@@ -7207,7 +7474,7 @@
       </w:pPr>
     </w:lvl>
   </w:abstractNum>
-  <w:abstractNum w:abstractNumId="14" w15:restartNumberingAfterBreak="0">
+  <w:abstractNum w:abstractNumId="15" w15:restartNumberingAfterBreak="0">
     <w:nsid w:val="6F380F2E"/>
     <w:multiLevelType w:val="multilevel"/>
     <w:tmpl w:val="0F4E7CBC"/>
@@ -7324,7 +7591,7 @@
     <w:abstractNumId w:val="4"/>
   </w:num>
   <w:num w:numId="2" w16cid:durableId="1560634410">
-    <w:abstractNumId w:val="12"/>
+    <w:abstractNumId w:val="13"/>
   </w:num>
   <w:num w:numId="3" w16cid:durableId="1629622799">
     <w:abstractNumId w:val="5"/>
@@ -7339,16 +7606,16 @@
     <w:abstractNumId w:val="7"/>
   </w:num>
   <w:num w:numId="7" w16cid:durableId="516693906">
+    <w:abstractNumId w:val="12"/>
+  </w:num>
+  <w:num w:numId="8" w16cid:durableId="870187409">
     <w:abstractNumId w:val="11"/>
   </w:num>
-  <w:num w:numId="8" w16cid:durableId="870187409">
+  <w:num w:numId="9" w16cid:durableId="754517896">
     <w:abstractNumId w:val="10"/>
   </w:num>
-  <w:num w:numId="9" w16cid:durableId="754517896">
-    <w:abstractNumId w:val="9"/>
-  </w:num>
   <w:num w:numId="10" w16cid:durableId="1373849005">
-    <w:abstractNumId w:val="14"/>
+    <w:abstractNumId w:val="15"/>
   </w:num>
   <w:num w:numId="11" w16cid:durableId="45419220">
     <w:abstractNumId w:val="1"/>
@@ -7357,12 +7624,15 @@
     <w:abstractNumId w:val="6"/>
   </w:num>
   <w:num w:numId="13" w16cid:durableId="2085369664">
-    <w:abstractNumId w:val="13"/>
+    <w:abstractNumId w:val="14"/>
   </w:num>
   <w:num w:numId="14" w16cid:durableId="1303851846">
     <w:abstractNumId w:val="3"/>
   </w:num>
   <w:num w:numId="15" w16cid:durableId="1254587318">
+    <w:abstractNumId w:val="9"/>
+  </w:num>
+  <w:num w:numId="16" w16cid:durableId="1944461889">
     <w:abstractNumId w:val="8"/>
   </w:num>
 </w:numbering>
@@ -7804,9 +8074,33 @@
       <w:outlineLvl w:val="2"/>
     </w:pPr>
   </w:style>
+  <w:style w:type="paragraph" w:styleId="Ttulo4">
+    <w:name w:val="heading 4"/>
+    <w:basedOn w:val="Normal"/>
+    <w:next w:val="Normal"/>
+    <w:link w:val="Ttulo4Char"/>
+    <w:uiPriority w:val="9"/>
+    <w:semiHidden/>
+    <w:unhideWhenUsed/>
+    <w:qFormat/>
+    <w:rsid w:val="00DC7FA7"/>
+    <w:pPr>
+      <w:keepNext/>
+      <w:keepLines/>
+      <w:spacing w:before="40" w:after="0"/>
+      <w:outlineLvl w:val="3"/>
+    </w:pPr>
+    <w:rPr>
+      <w:rFonts w:asciiTheme="majorHAnsi" w:eastAsiaTheme="majorEastAsia" w:hAnsiTheme="majorHAnsi" w:cstheme="majorBidi"/>
+      <w:i/>
+      <w:iCs/>
+      <w:color w:val="2F5496" w:themeColor="accent1" w:themeShade="BF"/>
+    </w:rPr>
+  </w:style>
   <w:style w:type="character" w:default="1" w:styleId="Fontepargpadro">
     <w:name w:val="Default Paragraph Font"/>
     <w:uiPriority w:val="1"/>
+    <w:semiHidden/>
     <w:unhideWhenUsed/>
   </w:style>
   <w:style w:type="table" w:default="1" w:styleId="Tabelanormal">
@@ -8426,7 +8720,6 @@
     <w:name w:val="Normal (Web)"/>
     <w:basedOn w:val="Normal"/>
     <w:uiPriority w:val="99"/>
-    <w:semiHidden/>
     <w:unhideWhenUsed/>
     <w:rsid w:val="008F15C2"/>
     <w:pPr>
@@ -8479,6 +8772,20 @@
     <w:rPr>
       <w:i/>
       <w:iCs/>
+    </w:rPr>
+  </w:style>
+  <w:style w:type="character" w:customStyle="1" w:styleId="Ttulo4Char">
+    <w:name w:val="Título 4 Char"/>
+    <w:basedOn w:val="Fontepargpadro"/>
+    <w:link w:val="Ttulo4"/>
+    <w:uiPriority w:val="9"/>
+    <w:semiHidden/>
+    <w:rsid w:val="00DC7FA7"/>
+    <w:rPr>
+      <w:rFonts w:asciiTheme="majorHAnsi" w:eastAsiaTheme="majorEastAsia" w:hAnsiTheme="majorHAnsi" w:cstheme="majorBidi"/>
+      <w:i/>
+      <w:iCs/>
+      <w:color w:val="2F5496" w:themeColor="accent1" w:themeShade="BF"/>
     </w:rPr>
   </w:style>
 </w:styles>

</xml_diff>

<commit_message>
atualização dos requisitos funcionais - Visualizar Estatísticas da Plataforma
</commit_message>
<xml_diff>
--- a/documentação/Trabalho de Graduação - FatecConnect .docx
+++ b/documentação/Trabalho de Graduação - FatecConnect .docx
@@ -1423,6 +1423,172 @@
             <w:r>
               <w:rPr>
                 <w:rFonts w:ascii="Arial" w:hAnsi="Arial" w:cs="Arial"/>
+                <w:bCs/>
+                <w:sz w:val="24"/>
+                <w:szCs w:val="24"/>
+                <w:lang w:val="en-US"/>
+              </w:rPr>
+              <w:t xml:space="preserve">: </w:t>
+            </w:r>
+            <w:bookmarkStart w:id="0" w:name="_Hlk201789261"/>
+            <w:r>
+              <w:rPr>
+                <w:rFonts w:ascii="Arial" w:hAnsi="Arial" w:cs="Arial"/>
+                <w:bCs/>
+                <w:sz w:val="24"/>
+                <w:szCs w:val="24"/>
+              </w:rPr>
+              <w:t>Visualizar Estatísticas da Plataforma</w:t>
+            </w:r>
+            <w:bookmarkEnd w:id="0"/>
+          </w:p>
+        </w:tc>
+        <w:tc>
+          <w:tcPr>
+            <w:tcW w:w="4320" w:type="dxa"/>
+          </w:tcPr>
+          <w:p>
+            <w:pPr>
+              <w:suppressAutoHyphens w:val="0"/>
+              <w:spacing w:after="0" w:line="240" w:lineRule="auto"/>
+              <w:rPr>
+                <w:rFonts w:ascii="Arial" w:hAnsi="Arial" w:cs="Arial"/>
+                <w:bCs/>
+                <w:sz w:val="24"/>
+                <w:szCs w:val="24"/>
+                <w:lang w:val="en-US"/>
+              </w:rPr>
+            </w:pPr>
+            <w:r>
+              <w:rPr>
+                <w:rFonts w:ascii="Arial" w:hAnsi="Arial" w:cs="Arial"/>
+                <w:b/>
+                <w:bCs/>
+                <w:sz w:val="24"/>
+                <w:szCs w:val="24"/>
+                <w:lang w:val="en-US"/>
+              </w:rPr>
+              <w:t>Visibilidade</w:t>
+            </w:r>
+            <w:r>
+              <w:rPr>
+                <w:rFonts w:ascii="Arial" w:hAnsi="Arial" w:cs="Arial"/>
+                <w:bCs/>
+                <w:sz w:val="24"/>
+                <w:szCs w:val="24"/>
+                <w:lang w:val="en-US"/>
+              </w:rPr>
+              <w:t>: Evidente (E)</w:t>
+            </w:r>
+          </w:p>
+        </w:tc>
+      </w:tr>
+      <w:tr>
+        <w:tc>
+          <w:tcPr>
+            <w:tcW w:w="8640" w:type="dxa"/>
+            <w:gridSpan w:val="2"/>
+          </w:tcPr>
+          <w:p>
+            <w:pPr>
+              <w:suppressAutoHyphens w:val="0"/>
+              <w:spacing w:after="0" w:line="240" w:lineRule="auto"/>
+              <w:rPr>
+                <w:rFonts w:ascii="Arial" w:hAnsi="Arial" w:cs="Arial"/>
+                <w:bCs/>
+                <w:sz w:val="24"/>
+                <w:szCs w:val="24"/>
+                <w:lang w:val="en-US"/>
+              </w:rPr>
+            </w:pPr>
+            <w:r>
+              <w:rPr>
+                <w:rFonts w:ascii="Arial" w:hAnsi="Arial" w:cs="Arial"/>
+                <w:b/>
+                <w:bCs/>
+                <w:sz w:val="24"/>
+                <w:szCs w:val="24"/>
+                <w:lang w:val="en-US"/>
+              </w:rPr>
+              <w:t>Descrição</w:t>
+            </w:r>
+            <w:r>
+              <w:rPr>
+                <w:rFonts w:ascii="Arial" w:hAnsi="Arial" w:cs="Arial"/>
+                <w:bCs/>
+                <w:sz w:val="24"/>
+                <w:szCs w:val="24"/>
+                <w:lang w:val="en-US"/>
+              </w:rPr>
+              <w:t xml:space="preserve">: </w:t>
+            </w:r>
+            <w:r>
+              <w:rPr>
+                <w:rFonts w:ascii="Arial" w:hAnsi="Arial" w:cs="Arial"/>
+                <w:bCs/>
+                <w:sz w:val="24"/>
+                <w:szCs w:val="24"/>
+              </w:rPr>
+              <w:t>O sistema registra e exibe métricas sobre o uso da plataforma, incluindo número total de posts, comentários, curtidas e usuários registrados. Apenas administradores têm acesso a essas informações.</w:t>
+            </w:r>
+          </w:p>
+        </w:tc>
+      </w:tr>
+    </w:tbl>
+    <w:p>
+      <w:pPr>
+        <w:suppressAutoHyphens w:val="0"/>
+        <w:spacing w:after="0" w:line="240" w:lineRule="auto"/>
+        <w:rPr>
+          <w:rFonts w:ascii="Arial" w:hAnsi="Arial" w:cs="Arial"/>
+          <w:bCs/>
+          <w:sz w:val="24"/>
+          <w:szCs w:val="24"/>
+          <w:lang w:val="en-US"/>
+        </w:rPr>
+      </w:pPr>
+    </w:p>
+    <w:tbl>
+      <w:tblPr>
+        <w:tblStyle w:val="Tabelacomgrade"/>
+        <w:tblW w:w="0" w:type="auto"/>
+        <w:tblLook w:val="04A0" w:firstRow="1" w:lastRow="0" w:firstColumn="1" w:lastColumn="0" w:noHBand="0" w:noVBand="1"/>
+      </w:tblPr>
+      <w:tblGrid>
+        <w:gridCol w:w="4320"/>
+        <w:gridCol w:w="4320"/>
+      </w:tblGrid>
+      <w:tr>
+        <w:tc>
+          <w:tcPr>
+            <w:tcW w:w="4320" w:type="dxa"/>
+          </w:tcPr>
+          <w:p>
+            <w:pPr>
+              <w:suppressAutoHyphens w:val="0"/>
+              <w:spacing w:after="0" w:line="240" w:lineRule="auto"/>
+              <w:rPr>
+                <w:rFonts w:ascii="Arial" w:hAnsi="Arial" w:cs="Arial"/>
+                <w:bCs/>
+                <w:sz w:val="24"/>
+                <w:szCs w:val="24"/>
+                <w:lang w:val="en-US"/>
+              </w:rPr>
+            </w:pPr>
+            <w:r>
+              <w:rPr>
+                <w:rFonts w:ascii="Arial" w:hAnsi="Arial" w:cs="Arial"/>
+                <w:b/>
+                <w:bCs/>
+                <w:sz w:val="24"/>
+                <w:szCs w:val="24"/>
+                <w:lang w:val="en-US"/>
+              </w:rPr>
+              <w:t>Nome</w:t>
+            </w:r>
+            <w:r>
+              <w:rPr>
+                <w:rFonts w:ascii="Arial" w:hAnsi="Arial" w:cs="Arial"/>
                 <w:sz w:val="24"/>
                 <w:szCs w:val="24"/>
                 <w:lang w:val="en-US"/>
@@ -1857,10 +2023,10 @@
         </w:rPr>
         <w:lastRenderedPageBreak/>
         <w:drawing>
-          <wp:inline distT="0" distB="0" distL="0" distR="0" wp14:anchorId="489FF0E1" wp14:editId="66134070">
+          <wp:inline distT="0" distB="0" distL="0" distR="0" wp14:anchorId="7AE88CA5" wp14:editId="47F19E14">
             <wp:extent cx="5760085" cy="5220970"/>
             <wp:effectExtent l="0" t="0" r="0" b="0"/>
-            <wp:docPr id="828760134" name="Imagem 1"/>
+            <wp:docPr id="1760611703" name="Imagem 1"/>
             <wp:cNvGraphicFramePr>
               <a:graphicFrameLocks xmlns:a="http://schemas.openxmlformats.org/drawingml/2006/main" noChangeAspect="1"/>
             </wp:cNvGraphicFramePr>
@@ -1910,6 +2076,16 @@
       <w:pPr>
         <w:suppressAutoHyphens w:val="0"/>
         <w:spacing w:after="0" w:line="240" w:lineRule="auto"/>
+        <w:rPr>
+          <w:sz w:val="24"/>
+          <w:szCs w:val="24"/>
+        </w:rPr>
+      </w:pPr>
+    </w:p>
+    <w:p>
+      <w:pPr>
+        <w:suppressAutoHyphens w:val="0"/>
+        <w:spacing w:after="0" w:line="240" w:lineRule="auto"/>
         <w:jc w:val="center"/>
         <w:rPr>
           <w:rFonts w:ascii="Arial" w:hAnsi="Arial" w:cs="Arial"/>
@@ -2269,6 +2445,7 @@
           <w:sz w:val="24"/>
           <w:szCs w:val="24"/>
         </w:rPr>
+        <w:lastRenderedPageBreak/>
         <w:t>Sistema informa que o cadastro foi realizado com sucesso.</w:t>
       </w:r>
     </w:p>
@@ -2960,7 +3137,6 @@
           <w:rStyle w:val="Forte"/>
           <w:rFonts w:ascii="Arial" w:hAnsi="Arial" w:cs="Arial"/>
         </w:rPr>
-        <w:lastRenderedPageBreak/>
         <w:t>Cenário Secundário</w:t>
       </w:r>
       <w:r>
@@ -3563,6 +3739,7 @@
         <w:rPr>
           <w:rFonts w:ascii="Arial" w:hAnsi="Arial" w:cs="Arial"/>
         </w:rPr>
+        <w:lastRenderedPageBreak/>
         <w:t>Sistema informa que a exclusão foi realizada com sucesso.</w:t>
       </w:r>
     </w:p>
@@ -4046,7 +4223,7 @@
           <w:sz w:val="28"/>
           <w:szCs w:val="28"/>
         </w:rPr>
-        <w:t>Visualizar Métricas de Conta</w:t>
+        <w:t>Visualizar Estatísticas da Plataforma</w:t>
       </w:r>
     </w:p>
     <w:p>
@@ -4211,6 +4388,7 @@
         <w:rPr>
           <w:rFonts w:ascii="Arial" w:hAnsi="Arial" w:cs="Arial"/>
         </w:rPr>
+        <w:lastRenderedPageBreak/>
         <w:t>Sistema valida o conteúdo.</w:t>
       </w:r>
     </w:p>
@@ -4231,7 +4409,6 @@
         <w:rPr>
           <w:rFonts w:ascii="Arial" w:hAnsi="Arial" w:cs="Arial"/>
         </w:rPr>
-        <w:lastRenderedPageBreak/>
         <w:t>Sistema salva o comentário vinculado ao post e ao usuário.</w:t>
       </w:r>
     </w:p>
@@ -4353,7 +4530,7 @@
           <w:sz w:val="28"/>
           <w:szCs w:val="28"/>
         </w:rPr>
-        <w:t>Registrar data de cadastro e acesso</w:t>
+        <w:t>Métrica de Atividade de Conta</w:t>
       </w:r>
     </w:p>
     <w:p>
@@ -4780,70 +4957,37 @@
         <w:spacing w:before="120" w:beforeAutospacing="0" w:after="120" w:afterAutospacing="0"/>
         <w:rPr>
           <w:rFonts w:ascii="Arial" w:hAnsi="Arial" w:cs="Arial"/>
-        </w:rPr>
-      </w:pPr>
-      <w:r>
-        <w:rPr>
-          <w:rStyle w:val="Forte"/>
-          <w:rFonts w:ascii="Arial" w:hAnsi="Arial" w:cs="Arial"/>
-        </w:rPr>
-        <w:t>Cenário Secundário</w:t>
-      </w:r>
-      <w:r>
-        <w:rPr>
-          <w:rFonts w:ascii="Arial" w:hAnsi="Arial" w:cs="Arial"/>
-        </w:rPr>
-        <w:t>:</w:t>
-      </w:r>
-      <w:r>
-        <w:rPr>
-          <w:rFonts w:ascii="Arial" w:hAnsi="Arial" w:cs="Arial"/>
-        </w:rPr>
-        <w:br/>
-      </w:r>
-      <w:r>
-        <w:rPr>
-          <w:rStyle w:val="nfase"/>
-          <w:rFonts w:ascii="Arial" w:hAnsi="Arial" w:cs="Arial"/>
-        </w:rPr>
-        <w:t>N/A (ação automática do sistema)</w:t>
-      </w:r>
-    </w:p>
-    <w:p>
-      <w:pPr>
-        <w:suppressAutoHyphens w:val="0"/>
-        <w:spacing w:after="0" w:line="240" w:lineRule="auto"/>
-        <w:rPr>
-          <w:rFonts w:ascii="Arial" w:hAnsi="Arial" w:cs="Arial"/>
           <w:b/>
           <w:color w:val="000000"/>
           <w:sz w:val="28"/>
           <w:szCs w:val="28"/>
         </w:rPr>
       </w:pPr>
-    </w:p>
-    <w:p>
-      <w:pPr>
-        <w:suppressAutoHyphens w:val="0"/>
-        <w:spacing w:after="0" w:line="240" w:lineRule="auto"/>
-        <w:rPr>
-          <w:rFonts w:ascii="Arial" w:hAnsi="Arial" w:cs="Arial"/>
-          <w:b/>
-          <w:color w:val="000000"/>
-          <w:sz w:val="28"/>
-          <w:szCs w:val="28"/>
-        </w:rPr>
-      </w:pPr>
-      <w:r>
-        <w:rPr>
-          <w:rFonts w:ascii="Arial" w:hAnsi="Arial" w:cs="Arial"/>
-          <w:b/>
-          <w:color w:val="000000"/>
-          <w:sz w:val="28"/>
-          <w:szCs w:val="28"/>
-        </w:rPr>
-        <w:lastRenderedPageBreak/>
-        <w:br w:type="page"/>
+      <w:r>
+        <w:rPr>
+          <w:rStyle w:val="Forte"/>
+          <w:rFonts w:ascii="Arial" w:hAnsi="Arial" w:cs="Arial"/>
+        </w:rPr>
+        <w:t>Cenário Secundário</w:t>
+      </w:r>
+      <w:r>
+        <w:rPr>
+          <w:rFonts w:ascii="Arial" w:hAnsi="Arial" w:cs="Arial"/>
+        </w:rPr>
+        <w:t>:</w:t>
+      </w:r>
+      <w:r>
+        <w:rPr>
+          <w:rFonts w:ascii="Arial" w:hAnsi="Arial" w:cs="Arial"/>
+        </w:rPr>
+        <w:br/>
+      </w:r>
+      <w:r>
+        <w:rPr>
+          <w:rStyle w:val="nfase"/>
+          <w:rFonts w:ascii="Arial" w:hAnsi="Arial" w:cs="Arial"/>
+        </w:rPr>
+        <w:t>N/A (ação automática do sistema)</w:t>
       </w:r>
     </w:p>
     <w:p>
@@ -8100,7 +8244,6 @@
   <w:style w:type="character" w:default="1" w:styleId="Fontepargpadro">
     <w:name w:val="Default Paragraph Font"/>
     <w:uiPriority w:val="1"/>
-    <w:semiHidden/>
     <w:unhideWhenUsed/>
   </w:style>
   <w:style w:type="table" w:default="1" w:styleId="Tabelanormal">

</xml_diff>

<commit_message>
finalizando o diagrama de atividades
</commit_message>
<xml_diff>
--- a/documentação/Trabalho de Graduação - FatecConnect .docx
+++ b/documentação/Trabalho de Graduação - FatecConnect .docx
@@ -342,43 +342,7 @@
           <w:sz w:val="24"/>
           <w:szCs w:val="24"/>
         </w:rPr>
-        <w:t xml:space="preserve">Diante desse cenário, este Trabalho de Conclusão de Curso propõe o desenvolvimento da plataforma web </w:t>
-      </w:r>
-      <w:proofErr w:type="spellStart"/>
-      <w:r>
-        <w:rPr>
-          <w:rFonts w:ascii="Arial" w:hAnsi="Arial" w:cs="Arial"/>
-          <w:sz w:val="24"/>
-          <w:szCs w:val="24"/>
-        </w:rPr>
-        <w:t>FatecConnect</w:t>
-      </w:r>
-      <w:proofErr w:type="spellEnd"/>
-      <w:r>
-        <w:rPr>
-          <w:rFonts w:ascii="Arial" w:hAnsi="Arial" w:cs="Arial"/>
-          <w:sz w:val="24"/>
-          <w:szCs w:val="24"/>
-        </w:rPr>
-        <w:t xml:space="preserve">, com o objetivo de solucionar essa lacuna por meio da oferta de um ambiente digital unificado, seguro e de fácil acesso. A plataforma permite que todos os membros da instituição criem perfis personalizados, publiquem conteúdos, realizem comentários, interajam entre si e administrem informações acadêmicas com maior eficiência. Entre as funcionalidades previstas, destacam-se a linha do tempo, os posts customizáveis, o sistema de comentários, o gerenciamento administrativo e a personalização de perfis de usuário. Dessa forma, o </w:t>
-      </w:r>
-      <w:proofErr w:type="spellStart"/>
-      <w:r>
-        <w:rPr>
-          <w:rFonts w:ascii="Arial" w:hAnsi="Arial" w:cs="Arial"/>
-          <w:sz w:val="24"/>
-          <w:szCs w:val="24"/>
-        </w:rPr>
-        <w:t>FatecConnect</w:t>
-      </w:r>
-      <w:proofErr w:type="spellEnd"/>
-      <w:r>
-        <w:rPr>
-          <w:rFonts w:ascii="Arial" w:hAnsi="Arial" w:cs="Arial"/>
-          <w:sz w:val="24"/>
-          <w:szCs w:val="24"/>
-        </w:rPr>
-        <w:t xml:space="preserve"> visa promover maior integração, colaboração e senso de pertencimento entre os usuários, além de otimizar a comunicação institucional e facilitar o acesso a informações relevantes no âmbito acadêmico.</w:t>
+        <w:t>Diante desse cenário, este Trabalho de Conclusão de Curso propõe o desenvolvimento da plataforma web FatecConnect, com o objetivo de solucionar essa lacuna por meio da oferta de um ambiente digital unificado, seguro e de fácil acesso. A plataforma permite que todos os membros da instituição criem perfis personalizados, publiquem conteúdos, realizem comentários, interajam entre si e administrem informações acadêmicas com maior eficiência. Entre as funcionalidades previstas, destacam-se a linha do tempo, os posts customizáveis, o sistema de comentários, o gerenciamento administrativo e a personalização de perfis de usuário. Dessa forma, o FatecConnect visa promover maior integração, colaboração e senso de pertencimento entre os usuários, além de otimizar a comunicação institucional e facilitar o acesso a informações relevantes no âmbito acadêmico.</w:t>
       </w:r>
     </w:p>
     <w:p>
@@ -5017,6 +4981,7 @@
       <w:pPr>
         <w:suppressAutoHyphens w:val="0"/>
         <w:spacing w:after="0" w:line="240" w:lineRule="auto"/>
+        <w:jc w:val="center"/>
         <w:rPr>
           <w:rFonts w:ascii="Arial" w:hAnsi="Arial" w:cs="Arial"/>
           <w:b/>
@@ -5101,6 +5066,7 @@
       <w:pPr>
         <w:suppressAutoHyphens w:val="0"/>
         <w:spacing w:after="0" w:line="240" w:lineRule="auto"/>
+        <w:jc w:val="center"/>
         <w:rPr>
           <w:rFonts w:ascii="Arial" w:hAnsi="Arial" w:cs="Arial"/>
           <w:b/>
@@ -5172,6 +5138,7 @@
       <w:pPr>
         <w:suppressAutoHyphens w:val="0"/>
         <w:spacing w:after="0" w:line="240" w:lineRule="auto"/>
+        <w:jc w:val="center"/>
         <w:rPr>
           <w:rFonts w:ascii="Arial" w:hAnsi="Arial" w:cs="Arial"/>
           <w:b/>
@@ -5244,6 +5211,7 @@
       <w:pPr>
         <w:suppressAutoHyphens w:val="0"/>
         <w:spacing w:after="0" w:line="240" w:lineRule="auto"/>
+        <w:jc w:val="center"/>
         <w:rPr>
           <w:rFonts w:ascii="Arial" w:hAnsi="Arial" w:cs="Arial"/>
           <w:b/>
@@ -5328,6 +5296,7 @@
       <w:pPr>
         <w:suppressAutoHyphens w:val="0"/>
         <w:spacing w:after="0" w:line="240" w:lineRule="auto"/>
+        <w:jc w:val="center"/>
         <w:rPr>
           <w:rFonts w:ascii="Arial" w:hAnsi="Arial" w:cs="Arial"/>
           <w:b/>
@@ -5336,6 +5305,207 @@
           <w:szCs w:val="28"/>
         </w:rPr>
       </w:pPr>
+      <w:r>
+        <w:rPr>
+          <w:rFonts w:ascii="Arial" w:hAnsi="Arial" w:cs="Arial"/>
+          <w:b/>
+          <w:color w:val="000000"/>
+          <w:sz w:val="28"/>
+          <w:szCs w:val="28"/>
+        </w:rPr>
+        <w:lastRenderedPageBreak/>
+        <w:drawing>
+          <wp:inline distT="0" distB="0" distL="0" distR="0" wp14:anchorId="76F77CEF" wp14:editId="0F25F970">
+            <wp:extent cx="4200525" cy="3724275"/>
+            <wp:effectExtent l="0" t="0" r="0" b="0"/>
+            <wp:docPr id="852844631" name="Imagem 8"/>
+            <wp:cNvGraphicFramePr>
+              <a:graphicFrameLocks xmlns:a="http://schemas.openxmlformats.org/drawingml/2006/main" noChangeAspect="1"/>
+            </wp:cNvGraphicFramePr>
+            <a:graphic xmlns:a="http://schemas.openxmlformats.org/drawingml/2006/main">
+              <a:graphicData uri="http://schemas.openxmlformats.org/drawingml/2006/picture">
+                <pic:pic xmlns:pic="http://schemas.openxmlformats.org/drawingml/2006/picture">
+                  <pic:nvPicPr>
+                    <pic:cNvPr id="0" name="Picture 27"/>
+                    <pic:cNvPicPr>
+                      <a:picLocks noChangeAspect="1" noChangeArrowheads="1"/>
+                    </pic:cNvPicPr>
+                  </pic:nvPicPr>
+                  <pic:blipFill>
+                    <a:blip r:embed="rId16" cstate="print">
+                      <a:extLst>
+                        <a:ext uri="{28A0092B-C50C-407E-A947-70E740481C1C}">
+                          <a14:useLocalDpi xmlns:a14="http://schemas.microsoft.com/office/drawing/2010/main" val="0"/>
+                        </a:ext>
+                      </a:extLst>
+                    </a:blip>
+                    <a:srcRect/>
+                    <a:stretch>
+                      <a:fillRect/>
+                    </a:stretch>
+                  </pic:blipFill>
+                  <pic:spPr bwMode="auto">
+                    <a:xfrm>
+                      <a:off x="0" y="0"/>
+                      <a:ext cx="4200525" cy="3724275"/>
+                    </a:xfrm>
+                    <a:prstGeom prst="rect">
+                      <a:avLst/>
+                    </a:prstGeom>
+                    <a:noFill/>
+                    <a:ln>
+                      <a:noFill/>
+                    </a:ln>
+                  </pic:spPr>
+                </pic:pic>
+              </a:graphicData>
+            </a:graphic>
+          </wp:inline>
+        </w:drawing>
+      </w:r>
+    </w:p>
+    <w:p>
+      <w:pPr>
+        <w:suppressAutoHyphens w:val="0"/>
+        <w:spacing w:after="0" w:line="240" w:lineRule="auto"/>
+        <w:jc w:val="center"/>
+        <w:rPr>
+          <w:rFonts w:ascii="Arial" w:hAnsi="Arial" w:cs="Arial"/>
+          <w:b/>
+          <w:color w:val="000000"/>
+          <w:sz w:val="28"/>
+          <w:szCs w:val="28"/>
+        </w:rPr>
+      </w:pPr>
+      <w:r>
+        <w:rPr>
+          <w:rFonts w:ascii="Arial" w:hAnsi="Arial" w:cs="Arial"/>
+          <w:b/>
+          <w:color w:val="000000"/>
+          <w:sz w:val="28"/>
+          <w:szCs w:val="28"/>
+        </w:rPr>
+        <w:drawing>
+          <wp:inline distT="0" distB="0" distL="0" distR="0" wp14:anchorId="5638421D" wp14:editId="4505EB70">
+            <wp:extent cx="5760085" cy="2837815"/>
+            <wp:effectExtent l="0" t="0" r="0" b="0"/>
+            <wp:docPr id="1663805244" name="Imagem 6"/>
+            <wp:cNvGraphicFramePr>
+              <a:graphicFrameLocks xmlns:a="http://schemas.openxmlformats.org/drawingml/2006/main" noChangeAspect="1"/>
+            </wp:cNvGraphicFramePr>
+            <a:graphic xmlns:a="http://schemas.openxmlformats.org/drawingml/2006/main">
+              <a:graphicData uri="http://schemas.openxmlformats.org/drawingml/2006/picture">
+                <pic:pic xmlns:pic="http://schemas.openxmlformats.org/drawingml/2006/picture">
+                  <pic:nvPicPr>
+                    <pic:cNvPr id="0" name="Picture 20"/>
+                    <pic:cNvPicPr>
+                      <a:picLocks noChangeAspect="1" noChangeArrowheads="1"/>
+                    </pic:cNvPicPr>
+                  </pic:nvPicPr>
+                  <pic:blipFill>
+                    <a:blip r:embed="rId17" cstate="print">
+                      <a:extLst>
+                        <a:ext uri="{28A0092B-C50C-407E-A947-70E740481C1C}">
+                          <a14:useLocalDpi xmlns:a14="http://schemas.microsoft.com/office/drawing/2010/main" val="0"/>
+                        </a:ext>
+                      </a:extLst>
+                    </a:blip>
+                    <a:srcRect/>
+                    <a:stretch>
+                      <a:fillRect/>
+                    </a:stretch>
+                  </pic:blipFill>
+                  <pic:spPr bwMode="auto">
+                    <a:xfrm>
+                      <a:off x="0" y="0"/>
+                      <a:ext cx="5760085" cy="2837815"/>
+                    </a:xfrm>
+                    <a:prstGeom prst="rect">
+                      <a:avLst/>
+                    </a:prstGeom>
+                    <a:noFill/>
+                    <a:ln>
+                      <a:noFill/>
+                    </a:ln>
+                  </pic:spPr>
+                </pic:pic>
+              </a:graphicData>
+            </a:graphic>
+          </wp:inline>
+        </w:drawing>
+      </w:r>
+    </w:p>
+    <w:p>
+      <w:pPr>
+        <w:suppressAutoHyphens w:val="0"/>
+        <w:spacing w:after="0" w:line="240" w:lineRule="auto"/>
+        <w:jc w:val="center"/>
+        <w:rPr>
+          <w:rFonts w:ascii="Arial" w:hAnsi="Arial" w:cs="Arial"/>
+          <w:b/>
+          <w:color w:val="000000"/>
+          <w:sz w:val="28"/>
+          <w:szCs w:val="28"/>
+        </w:rPr>
+      </w:pPr>
+      <w:r>
+        <w:rPr>
+          <w:rFonts w:ascii="Arial" w:hAnsi="Arial" w:cs="Arial"/>
+          <w:b/>
+          <w:color w:val="000000"/>
+          <w:sz w:val="28"/>
+          <w:szCs w:val="28"/>
+        </w:rPr>
+        <w:lastRenderedPageBreak/>
+        <w:drawing>
+          <wp:inline distT="0" distB="0" distL="0" distR="0" wp14:anchorId="5E2116B6" wp14:editId="01E4FAFB">
+            <wp:extent cx="4450080" cy="8891905"/>
+            <wp:effectExtent l="0" t="0" r="0" b="0"/>
+            <wp:docPr id="2015878431" name="Imagem 10"/>
+            <wp:cNvGraphicFramePr>
+              <a:graphicFrameLocks xmlns:a="http://schemas.openxmlformats.org/drawingml/2006/main" noChangeAspect="1"/>
+            </wp:cNvGraphicFramePr>
+            <a:graphic xmlns:a="http://schemas.openxmlformats.org/drawingml/2006/main">
+              <a:graphicData uri="http://schemas.openxmlformats.org/drawingml/2006/picture">
+                <pic:pic xmlns:pic="http://schemas.openxmlformats.org/drawingml/2006/picture">
+                  <pic:nvPicPr>
+                    <pic:cNvPr id="0" name="Picture 34"/>
+                    <pic:cNvPicPr>
+                      <a:picLocks noChangeAspect="1" noChangeArrowheads="1"/>
+                    </pic:cNvPicPr>
+                  </pic:nvPicPr>
+                  <pic:blipFill>
+                    <a:blip r:embed="rId18" cstate="print">
+                      <a:extLst>
+                        <a:ext uri="{28A0092B-C50C-407E-A947-70E740481C1C}">
+                          <a14:useLocalDpi xmlns:a14="http://schemas.microsoft.com/office/drawing/2010/main" val="0"/>
+                        </a:ext>
+                      </a:extLst>
+                    </a:blip>
+                    <a:srcRect/>
+                    <a:stretch>
+                      <a:fillRect/>
+                    </a:stretch>
+                  </pic:blipFill>
+                  <pic:spPr bwMode="auto">
+                    <a:xfrm>
+                      <a:off x="0" y="0"/>
+                      <a:ext cx="4450080" cy="8891905"/>
+                    </a:xfrm>
+                    <a:prstGeom prst="rect">
+                      <a:avLst/>
+                    </a:prstGeom>
+                    <a:noFill/>
+                    <a:ln>
+                      <a:noFill/>
+                    </a:ln>
+                  </pic:spPr>
+                </pic:pic>
+              </a:graphicData>
+            </a:graphic>
+          </wp:inline>
+        </w:drawing>
+      </w:r>
       <w:r>
         <w:rPr>
           <w:rFonts w:ascii="Arial" w:hAnsi="Arial" w:cs="Arial"/>
@@ -5443,7 +5613,7 @@
                     </pic:cNvPicPr>
                   </pic:nvPicPr>
                   <pic:blipFill>
-                    <a:blip r:embed="rId16">
+                    <a:blip r:embed="rId19">
                       <a:extLst>
                         <a:ext uri="{28A0092B-C50C-407E-A947-70E740481C1C}">
                           <a14:useLocalDpi xmlns:a14="http://schemas.microsoft.com/office/drawing/2010/main" val="0"/>
@@ -5587,7 +5757,7 @@
                     </pic:cNvPicPr>
                   </pic:nvPicPr>
                   <pic:blipFill>
-                    <a:blip r:embed="rId17" cstate="print">
+                    <a:blip r:embed="rId20" cstate="print">
                       <a:extLst>
                         <a:ext uri="{28A0092B-C50C-407E-A947-70E740481C1C}">
                           <a14:useLocalDpi xmlns:a14="http://schemas.microsoft.com/office/drawing/2010/main" val="0"/>
@@ -5620,8 +5790,8 @@
       </w:r>
     </w:p>
     <w:sectPr>
-      <w:headerReference w:type="default" r:id="rId18"/>
-      <w:footerReference w:type="default" r:id="rId19"/>
+      <w:headerReference w:type="default" r:id="rId21"/>
+      <w:footerReference w:type="default" r:id="rId22"/>
       <w:pgSz w:w="11906" w:h="16838"/>
       <w:pgMar w:top="1701" w:right="1134" w:bottom="1134" w:left="1701" w:header="720" w:footer="737" w:gutter="0"/>
       <w:cols w:space="720"/>
@@ -5887,25 +6057,7 @@
         <w:sz w:val="24"/>
         <w:szCs w:val="24"/>
       </w:rPr>
-      <w:t xml:space="preserve">Faculdade de Tecnologia de Mococa – Mário Robertson de </w:t>
-    </w:r>
-    <w:proofErr w:type="spellStart"/>
-    <w:r>
-      <w:rPr>
-        <w:rFonts w:ascii="Verdana" w:hAnsi="Verdana" w:cs="Arial"/>
-        <w:sz w:val="24"/>
-        <w:szCs w:val="24"/>
-      </w:rPr>
-      <w:t>Sylos</w:t>
-    </w:r>
-    <w:proofErr w:type="spellEnd"/>
-    <w:r>
-      <w:rPr>
-        <w:rFonts w:ascii="Verdana" w:hAnsi="Verdana" w:cs="Arial"/>
-        <w:sz w:val="24"/>
-        <w:szCs w:val="24"/>
-      </w:rPr>
-      <w:t xml:space="preserve"> Filho</w:t>
+      <w:t>Faculdade de Tecnologia de Mococa – Mário Robertson de Sylos Filho</w:t>
     </w:r>
   </w:p>
   <w:p>

</xml_diff>